<commit_message>
Project 1c: completed normal part. Mastery still to do. And optimizations.
</commit_message>
<xml_diff>
--- a/projects/project_1c/Bhageria_Yadu Raj_Exercise_1c.docx
+++ b/projects/project_1c/Bhageria_Yadu Raj_Exercise_1c.docx
@@ -2341,7 +2341,39 @@
         <w:t xml:space="preserve"> and</w:t>
       </w:r>
       <w:r>
-        <w:t xml:space="preserve"> rewrite my lin_root(), quad_roots(), and rcubic_roots() functions so that they now take arrays of coefficients and roots for input and output.</w:t>
+        <w:t xml:space="preserve"> rewrite my </w:t>
+      </w:r>
+      <w:proofErr w:type="spellStart"/>
+      <w:r>
+        <w:t>lin_</w:t>
+      </w:r>
+      <w:proofErr w:type="gramStart"/>
+      <w:r>
+        <w:t>root</w:t>
+      </w:r>
+      <w:proofErr w:type="spellEnd"/>
+      <w:r>
+        <w:t>(</w:t>
+      </w:r>
+      <w:proofErr w:type="gramEnd"/>
+      <w:r>
+        <w:t xml:space="preserve">), </w:t>
+      </w:r>
+      <w:proofErr w:type="spellStart"/>
+      <w:r>
+        <w:t>quad_roots</w:t>
+      </w:r>
+      <w:proofErr w:type="spellEnd"/>
+      <w:r>
+        <w:t xml:space="preserve">(), and </w:t>
+      </w:r>
+      <w:proofErr w:type="spellStart"/>
+      <w:r>
+        <w:t>rcubic_roots</w:t>
+      </w:r>
+      <w:proofErr w:type="spellEnd"/>
+      <w:r>
+        <w:t>() functions so that they now take arrays of coefficients and roots for input and output.</w:t>
       </w:r>
     </w:p>
     <w:p>
@@ -2364,7 +2396,39 @@
         <w:t xml:space="preserve"> equation solver by reducing the equations to </w:t>
       </w:r>
       <w:r>
-        <w:t xml:space="preserve">a cubic equation to find a real value (the largest real root outputted by rcubic_roots() ) and then using that factor my quartic equation into two quadratic equations that I can solve easily using the quad_roots() function developed in project 1a. Parts of the question also deal with optimising the code for specific cases where calling the rcubic_roots function can be bypassed. </w:t>
+        <w:t xml:space="preserve">a cubic equation to find a real value (the largest real root outputted by </w:t>
+      </w:r>
+      <w:proofErr w:type="spellStart"/>
+      <w:r>
+        <w:t>rcubic_</w:t>
+      </w:r>
+      <w:proofErr w:type="gramStart"/>
+      <w:r>
+        <w:t>roots</w:t>
+      </w:r>
+      <w:proofErr w:type="spellEnd"/>
+      <w:r>
+        <w:t>(</w:t>
+      </w:r>
+      <w:proofErr w:type="gramEnd"/>
+      <w:r>
+        <w:t xml:space="preserve">) ) and then using that factor my quartic equation into two quadratic equations that I can solve easily using the </w:t>
+      </w:r>
+      <w:proofErr w:type="spellStart"/>
+      <w:r>
+        <w:t>quad_roots</w:t>
+      </w:r>
+      <w:proofErr w:type="spellEnd"/>
+      <w:r>
+        <w:t xml:space="preserve">() function developed in project 1a. Parts of the question also deal with optimising the code for specific cases where calling the </w:t>
+      </w:r>
+      <w:proofErr w:type="spellStart"/>
+      <w:r>
+        <w:t>rcubic_roots</w:t>
+      </w:r>
+      <w:proofErr w:type="spellEnd"/>
+      <w:r>
+        <w:t xml:space="preserve"> function can be bypassed. </w:t>
       </w:r>
     </w:p>
     <w:p>
@@ -2375,7 +2439,23 @@
         <w:t xml:space="preserve">In Question </w:t>
       </w:r>
       <w:r>
-        <w:t>3 I apply the rquartic_roots() function to find roots for a polynomials that describe normal lines to a ellipse. I then use this in various specific cases to find the height of satellites orbiting above the surface of a planet.</w:t>
+        <w:t xml:space="preserve">3 I apply the </w:t>
+      </w:r>
+      <w:proofErr w:type="spellStart"/>
+      <w:r>
+        <w:t>rquartic_</w:t>
+      </w:r>
+      <w:proofErr w:type="gramStart"/>
+      <w:r>
+        <w:t>roots</w:t>
+      </w:r>
+      <w:proofErr w:type="spellEnd"/>
+      <w:r>
+        <w:t>(</w:t>
+      </w:r>
+      <w:proofErr w:type="gramEnd"/>
+      <w:r>
+        <w:t>) function to find roots for a polynomials that describe normal lines to a ellipse. I then use this in various specific cases to find the height of satellites orbiting above the surface of a planet.</w:t>
       </w:r>
     </w:p>
     <w:p>
@@ -2454,6 +2534,7 @@
           <w:lang w:eastAsia="en-US"/>
         </w:rPr>
       </w:pPr>
+      <w:proofErr w:type="spellStart"/>
       <w:r>
         <w:rPr>
           <w:rFonts w:ascii="Monaco" w:hAnsi="Monaco" w:cs="Monaco"/>
@@ -2466,6 +2547,7 @@
         </w:rPr>
         <w:t>int</w:t>
       </w:r>
+      <w:proofErr w:type="spellEnd"/>
       <w:r>
         <w:rPr>
           <w:rFonts w:ascii="Monaco" w:hAnsi="Monaco" w:cs="Monaco"/>
@@ -2475,6 +2557,7 @@
         </w:rPr>
         <w:t xml:space="preserve"> </w:t>
       </w:r>
+      <w:proofErr w:type="spellStart"/>
       <w:r>
         <w:rPr>
           <w:rFonts w:ascii="Monaco" w:hAnsi="Monaco" w:cs="Monaco"/>
@@ -2483,8 +2566,20 @@
           <w:szCs w:val="18"/>
           <w:lang w:eastAsia="en-US"/>
         </w:rPr>
-        <w:t>lin_root</w:t>
-      </w:r>
+        <w:t>lin_</w:t>
+      </w:r>
+      <w:proofErr w:type="gramStart"/>
+      <w:r>
+        <w:rPr>
+          <w:rFonts w:ascii="Monaco" w:hAnsi="Monaco" w:cs="Monaco"/>
+          <w:color w:val="000000"/>
+          <w:sz w:val="18"/>
+          <w:szCs w:val="18"/>
+          <w:lang w:eastAsia="en-US"/>
+        </w:rPr>
+        <w:t>root</w:t>
+      </w:r>
+      <w:proofErr w:type="spellEnd"/>
       <w:r>
         <w:rPr>
           <w:rFonts w:ascii="Monaco" w:hAnsi="Monaco" w:cs="Monaco"/>
@@ -2497,6 +2592,7 @@
         </w:rPr>
         <w:t>(</w:t>
       </w:r>
+      <w:proofErr w:type="gramEnd"/>
       <w:r>
         <w:rPr>
           <w:rFonts w:ascii="Monaco" w:hAnsi="Monaco" w:cs="Monaco"/>
@@ -2630,6 +2726,7 @@
           <w:lang w:eastAsia="en-US"/>
         </w:rPr>
       </w:pPr>
+      <w:proofErr w:type="spellStart"/>
       <w:r>
         <w:rPr>
           <w:rFonts w:ascii="Monaco" w:hAnsi="Monaco" w:cs="Monaco"/>
@@ -2642,6 +2739,7 @@
         </w:rPr>
         <w:t>int</w:t>
       </w:r>
+      <w:proofErr w:type="spellEnd"/>
       <w:r>
         <w:rPr>
           <w:rFonts w:ascii="Monaco" w:hAnsi="Monaco" w:cs="Monaco"/>
@@ -2651,6 +2749,7 @@
         </w:rPr>
         <w:t xml:space="preserve"> </w:t>
       </w:r>
+      <w:proofErr w:type="spellStart"/>
       <w:r>
         <w:rPr>
           <w:rFonts w:ascii="Monaco" w:hAnsi="Monaco" w:cs="Monaco"/>
@@ -2659,8 +2758,20 @@
           <w:szCs w:val="18"/>
           <w:lang w:eastAsia="en-US"/>
         </w:rPr>
-        <w:t>quad_roots</w:t>
-      </w:r>
+        <w:t>quad_</w:t>
+      </w:r>
+      <w:proofErr w:type="gramStart"/>
+      <w:r>
+        <w:rPr>
+          <w:rFonts w:ascii="Monaco" w:hAnsi="Monaco" w:cs="Monaco"/>
+          <w:color w:val="000000"/>
+          <w:sz w:val="18"/>
+          <w:szCs w:val="18"/>
+          <w:lang w:eastAsia="en-US"/>
+        </w:rPr>
+        <w:t>roots</w:t>
+      </w:r>
+      <w:proofErr w:type="spellEnd"/>
       <w:r>
         <w:rPr>
           <w:rFonts w:ascii="Monaco" w:hAnsi="Monaco" w:cs="Monaco"/>
@@ -2673,6 +2784,7 @@
         </w:rPr>
         <w:t>(</w:t>
       </w:r>
+      <w:proofErr w:type="gramEnd"/>
       <w:r>
         <w:rPr>
           <w:rFonts w:ascii="Monaco" w:hAnsi="Monaco" w:cs="Monaco"/>
@@ -2815,6 +2927,7 @@
           <w:lang w:eastAsia="en-US"/>
         </w:rPr>
       </w:pPr>
+      <w:proofErr w:type="spellStart"/>
       <w:r>
         <w:rPr>
           <w:rFonts w:ascii="Monaco" w:hAnsi="Monaco" w:cs="Monaco"/>
@@ -2827,6 +2940,7 @@
         </w:rPr>
         <w:t>int</w:t>
       </w:r>
+      <w:proofErr w:type="spellEnd"/>
       <w:r>
         <w:rPr>
           <w:rFonts w:ascii="Monaco" w:hAnsi="Monaco" w:cs="Monaco"/>
@@ -2836,6 +2950,7 @@
         </w:rPr>
         <w:t xml:space="preserve"> </w:t>
       </w:r>
+      <w:proofErr w:type="spellStart"/>
       <w:r>
         <w:rPr>
           <w:rFonts w:ascii="Monaco" w:hAnsi="Monaco" w:cs="Monaco"/>
@@ -2844,8 +2959,20 @@
           <w:szCs w:val="18"/>
           <w:lang w:eastAsia="en-US"/>
         </w:rPr>
-        <w:t>rcubic_roots</w:t>
-      </w:r>
+        <w:t>rcubic_</w:t>
+      </w:r>
+      <w:proofErr w:type="gramStart"/>
+      <w:r>
+        <w:rPr>
+          <w:rFonts w:ascii="Monaco" w:hAnsi="Monaco" w:cs="Monaco"/>
+          <w:color w:val="000000"/>
+          <w:sz w:val="18"/>
+          <w:szCs w:val="18"/>
+          <w:lang w:eastAsia="en-US"/>
+        </w:rPr>
+        <w:t>roots</w:t>
+      </w:r>
+      <w:proofErr w:type="spellEnd"/>
       <w:r>
         <w:rPr>
           <w:rFonts w:ascii="Monaco" w:hAnsi="Monaco" w:cs="Monaco"/>
@@ -2858,6 +2985,7 @@
         </w:rPr>
         <w:t>(</w:t>
       </w:r>
+      <w:proofErr w:type="gramEnd"/>
       <w:r>
         <w:rPr>
           <w:rFonts w:ascii="Monaco" w:hAnsi="Monaco" w:cs="Monaco"/>
@@ -3043,7 +3171,15 @@
         <w:pStyle w:val="TerminalInOut"/>
       </w:pPr>
       <w:r>
-        <w:t xml:space="preserve">         Date: Mar  7 2016 </w:t>
+        <w:t xml:space="preserve">         Date: </w:t>
+      </w:r>
+      <w:proofErr w:type="gramStart"/>
+      <w:r>
+        <w:t>Mar  7</w:t>
+      </w:r>
+      <w:proofErr w:type="gramEnd"/>
+      <w:r>
+        <w:t xml:space="preserve"> 2016 </w:t>
       </w:r>
     </w:p>
     <w:p>
@@ -3059,7 +3195,23 @@
         <w:pStyle w:val="TerminalInOut"/>
       </w:pPr>
       <w:r>
-        <w:t>Enter coefficients of Equation x^3+a[2]*x^2+a[1]*x+a[0]=0</w:t>
+        <w:t>Enter coefficients of Equation x^3+a[</w:t>
+      </w:r>
+      <w:proofErr w:type="gramStart"/>
+      <w:r>
+        <w:t>2]*</w:t>
+      </w:r>
+      <w:proofErr w:type="gramEnd"/>
+      <w:r>
+        <w:t>x^2+a[1]*</w:t>
+      </w:r>
+      <w:proofErr w:type="spellStart"/>
+      <w:r>
+        <w:t>x+a</w:t>
+      </w:r>
+      <w:proofErr w:type="spellEnd"/>
+      <w:r>
+        <w:t>[0]=0</w:t>
       </w:r>
     </w:p>
     <w:p>
@@ -3080,7 +3232,15 @@
         <w:pStyle w:val="TerminalInOut"/>
       </w:pPr>
       <w:r>
-        <w:t>There is one real root (root[1]) and two complex roots (root[2],root[3]).</w:t>
+        <w:t>There is one real root (</w:t>
+      </w:r>
+      <w:proofErr w:type="gramStart"/>
+      <w:r>
+        <w:t>root[</w:t>
+      </w:r>
+      <w:proofErr w:type="gramEnd"/>
+      <w:r>
+        <w:t>1]) and two complex roots (root[2],root[3]).</w:t>
       </w:r>
     </w:p>
     <w:p>
@@ -3088,7 +3248,15 @@
         <w:pStyle w:val="TerminalInOut"/>
       </w:pPr>
       <w:r>
-        <w:t xml:space="preserve"> root[1] = -1, root[2] = 0 + 1i, root[3] = 0 - 1i </w:t>
+        <w:t xml:space="preserve"> </w:t>
+      </w:r>
+      <w:proofErr w:type="gramStart"/>
+      <w:r>
+        <w:t>root[</w:t>
+      </w:r>
+      <w:proofErr w:type="gramEnd"/>
+      <w:r>
+        <w:t xml:space="preserve">1] = -1, root[2] = 0 + 1i, root[3] = 0 - 1i </w:t>
       </w:r>
     </w:p>
     <w:p>
@@ -3096,7 +3264,15 @@
         <w:pStyle w:val="TerminalInOut"/>
       </w:pPr>
       <w:r>
-        <w:t xml:space="preserve"> f(root[1]) = 0</w:t>
+        <w:t xml:space="preserve"> f(</w:t>
+      </w:r>
+      <w:proofErr w:type="gramStart"/>
+      <w:r>
+        <w:t>root[</w:t>
+      </w:r>
+      <w:proofErr w:type="gramEnd"/>
+      <w:r>
+        <w:t>1]) = 0</w:t>
       </w:r>
     </w:p>
     <w:p/>
@@ -3110,7 +3286,23 @@
         <w:pStyle w:val="TerminalInOut"/>
       </w:pPr>
       <w:r>
-        <w:t>Enter coefficients of Equation x^3+a[2]*x^2+a[1]*x+a[0]=0</w:t>
+        <w:t>Enter coefficients of Equation x^3+a[</w:t>
+      </w:r>
+      <w:proofErr w:type="gramStart"/>
+      <w:r>
+        <w:t>2]*</w:t>
+      </w:r>
+      <w:proofErr w:type="gramEnd"/>
+      <w:r>
+        <w:t>x^2+a[1]*</w:t>
+      </w:r>
+      <w:proofErr w:type="spellStart"/>
+      <w:r>
+        <w:t>x+a</w:t>
+      </w:r>
+      <w:proofErr w:type="spellEnd"/>
+      <w:r>
+        <w:t>[0]=0</w:t>
       </w:r>
     </w:p>
     <w:p>
@@ -3132,7 +3324,15 @@
         <w:pStyle w:val="TerminalInOut"/>
       </w:pPr>
       <w:r>
-        <w:t>There is one real root (root[1]) and two complex roots (root[2],root[3]).</w:t>
+        <w:t>There is one real root (</w:t>
+      </w:r>
+      <w:proofErr w:type="gramStart"/>
+      <w:r>
+        <w:t>root[</w:t>
+      </w:r>
+      <w:proofErr w:type="gramEnd"/>
+      <w:r>
+        <w:t>1]) and two complex roots (root[2],root[3]).</w:t>
       </w:r>
     </w:p>
     <w:p>
@@ -3140,7 +3340,15 @@
         <w:pStyle w:val="TerminalInOut"/>
       </w:pPr>
       <w:r>
-        <w:t xml:space="preserve"> root[1] = -3.088285891, root[2] = -10.95585705 + 7.829403468i, root[3] = -10.95585705 - 7.829403468i </w:t>
+        <w:t xml:space="preserve"> </w:t>
+      </w:r>
+      <w:proofErr w:type="gramStart"/>
+      <w:r>
+        <w:t>root[</w:t>
+      </w:r>
+      <w:proofErr w:type="gramEnd"/>
+      <w:r>
+        <w:t xml:space="preserve">1] = -3.088285891, root[2] = -10.95585705 + 7.829403468i, root[3] = -10.95585705 - 7.829403468i </w:t>
       </w:r>
     </w:p>
     <w:p>
@@ -3148,7 +3356,15 @@
         <w:pStyle w:val="TerminalInOut"/>
       </w:pPr>
       <w:r>
-        <w:t xml:space="preserve"> f(root[1]) = 1.136868377e-13</w:t>
+        <w:t xml:space="preserve"> f(</w:t>
+      </w:r>
+      <w:proofErr w:type="gramStart"/>
+      <w:r>
+        <w:t>root[</w:t>
+      </w:r>
+      <w:proofErr w:type="gramEnd"/>
+      <w:r>
+        <w:t>1]) = 1.136868377e-13</w:t>
       </w:r>
     </w:p>
     <w:p>
@@ -3176,7 +3392,23 @@
         <w:pStyle w:val="TerminalInOut"/>
       </w:pPr>
       <w:r>
-        <w:t>Enter coefficients of Equation x^3+a[2]*x^2+a[1]*x+a[0]=0</w:t>
+        <w:t>Enter coefficients of Equation x^3+a[</w:t>
+      </w:r>
+      <w:proofErr w:type="gramStart"/>
+      <w:r>
+        <w:t>2]*</w:t>
+      </w:r>
+      <w:proofErr w:type="gramEnd"/>
+      <w:r>
+        <w:t>x^2+a[1]*</w:t>
+      </w:r>
+      <w:proofErr w:type="spellStart"/>
+      <w:r>
+        <w:t>x+a</w:t>
+      </w:r>
+      <w:proofErr w:type="spellEnd"/>
+      <w:r>
+        <w:t>[0]=0</w:t>
       </w:r>
     </w:p>
     <w:p>
@@ -3205,7 +3437,15 @@
         <w:pStyle w:val="TerminalInOut"/>
       </w:pPr>
       <w:r>
-        <w:t xml:space="preserve"> root[1] = 1, root[2] = -3, root[3] = -3 </w:t>
+        <w:t xml:space="preserve"> </w:t>
+      </w:r>
+      <w:proofErr w:type="gramStart"/>
+      <w:r>
+        <w:t>root[</w:t>
+      </w:r>
+      <w:proofErr w:type="gramEnd"/>
+      <w:r>
+        <w:t xml:space="preserve">1] = 1, root[2] = -3, root[3] = -3 </w:t>
       </w:r>
     </w:p>
     <w:p>
@@ -3213,7 +3453,15 @@
         <w:pStyle w:val="TerminalInOut"/>
       </w:pPr>
       <w:r>
-        <w:t xml:space="preserve"> f(root[1]) = -1.776356839e-14</w:t>
+        <w:t xml:space="preserve"> f(</w:t>
+      </w:r>
+      <w:proofErr w:type="gramStart"/>
+      <w:r>
+        <w:t>root[</w:t>
+      </w:r>
+      <w:proofErr w:type="gramEnd"/>
+      <w:r>
+        <w:t>1]) = -1.776356839e-14</w:t>
       </w:r>
     </w:p>
     <w:p>
@@ -3221,7 +3469,15 @@
         <w:pStyle w:val="TerminalInOut"/>
       </w:pPr>
       <w:r>
-        <w:t xml:space="preserve"> f(root[2]) = 0</w:t>
+        <w:t xml:space="preserve"> f(</w:t>
+      </w:r>
+      <w:proofErr w:type="gramStart"/>
+      <w:r>
+        <w:t>root[</w:t>
+      </w:r>
+      <w:proofErr w:type="gramEnd"/>
+      <w:r>
+        <w:t>2]) = 0</w:t>
       </w:r>
     </w:p>
     <w:p>
@@ -3229,7 +3485,15 @@
         <w:pStyle w:val="TerminalInOut"/>
       </w:pPr>
       <w:r>
-        <w:t xml:space="preserve"> f(root[3]) = 0</w:t>
+        <w:t xml:space="preserve"> f(</w:t>
+      </w:r>
+      <w:proofErr w:type="gramStart"/>
+      <w:r>
+        <w:t>root[</w:t>
+      </w:r>
+      <w:proofErr w:type="gramEnd"/>
+      <w:r>
+        <w:t>3]) = 0</w:t>
       </w:r>
     </w:p>
     <w:p/>
@@ -3243,7 +3507,23 @@
         <w:pStyle w:val="TerminalInOut"/>
       </w:pPr>
       <w:r>
-        <w:t>Enter coefficients of Equation x^3+a[2]*x^2+a[1]*x+a[0]=0</w:t>
+        <w:t>Enter coefficients of Equation x^3+a[</w:t>
+      </w:r>
+      <w:proofErr w:type="gramStart"/>
+      <w:r>
+        <w:t>2]*</w:t>
+      </w:r>
+      <w:proofErr w:type="gramEnd"/>
+      <w:r>
+        <w:t>x^2+a[1]*</w:t>
+      </w:r>
+      <w:proofErr w:type="spellStart"/>
+      <w:r>
+        <w:t>x+a</w:t>
+      </w:r>
+      <w:proofErr w:type="spellEnd"/>
+      <w:r>
+        <w:t>[0]=0</w:t>
       </w:r>
     </w:p>
     <w:p>
@@ -3272,7 +3552,15 @@
         <w:pStyle w:val="TerminalInOut"/>
       </w:pPr>
       <w:r>
-        <w:t xml:space="preserve"> root[1] = 2, root[2] = -1, root[3] = -3 </w:t>
+        <w:t xml:space="preserve"> </w:t>
+      </w:r>
+      <w:proofErr w:type="gramStart"/>
+      <w:r>
+        <w:t>root[</w:t>
+      </w:r>
+      <w:proofErr w:type="gramEnd"/>
+      <w:r>
+        <w:t xml:space="preserve">1] = 2, root[2] = -1, root[3] = -3 </w:t>
       </w:r>
     </w:p>
     <w:p>
@@ -3280,7 +3568,15 @@
         <w:pStyle w:val="TerminalInOut"/>
       </w:pPr>
       <w:r>
-        <w:t xml:space="preserve"> f(root[1]) = 5.329070518e-15</w:t>
+        <w:t xml:space="preserve"> f(</w:t>
+      </w:r>
+      <w:proofErr w:type="gramStart"/>
+      <w:r>
+        <w:t>root[</w:t>
+      </w:r>
+      <w:proofErr w:type="gramEnd"/>
+      <w:r>
+        <w:t>1]) = 5.329070518e-15</w:t>
       </w:r>
     </w:p>
     <w:p>
@@ -3288,7 +3584,15 @@
         <w:pStyle w:val="TerminalInOut"/>
       </w:pPr>
       <w:r>
-        <w:t xml:space="preserve"> f(root[2]) = -8.881784197e-16</w:t>
+        <w:t xml:space="preserve"> f(</w:t>
+      </w:r>
+      <w:proofErr w:type="gramStart"/>
+      <w:r>
+        <w:t>root[</w:t>
+      </w:r>
+      <w:proofErr w:type="gramEnd"/>
+      <w:r>
+        <w:t>2]) = -8.881784197e-16</w:t>
       </w:r>
     </w:p>
     <w:p>
@@ -3296,7 +3600,15 @@
         <w:pStyle w:val="TerminalInOut"/>
       </w:pPr>
       <w:r>
-        <w:t xml:space="preserve"> f(root[3]) = 0</w:t>
+        <w:t xml:space="preserve"> f(</w:t>
+      </w:r>
+      <w:proofErr w:type="gramStart"/>
+      <w:r>
+        <w:t>root[</w:t>
+      </w:r>
+      <w:proofErr w:type="gramEnd"/>
+      <w:r>
+        <w:t>3]) = 0</w:t>
       </w:r>
     </w:p>
     <w:p/>
@@ -3310,7 +3622,23 @@
         <w:pStyle w:val="TerminalInOut"/>
       </w:pPr>
       <w:r>
-        <w:t>Enter coefficients of Equation x^3+a[2]*x^2+a[1]*x+a[0]=0</w:t>
+        <w:t>Enter coefficients of Equation x^3+a[</w:t>
+      </w:r>
+      <w:proofErr w:type="gramStart"/>
+      <w:r>
+        <w:t>2]*</w:t>
+      </w:r>
+      <w:proofErr w:type="gramEnd"/>
+      <w:r>
+        <w:t>x^2+a[1]*</w:t>
+      </w:r>
+      <w:proofErr w:type="spellStart"/>
+      <w:r>
+        <w:t>x+a</w:t>
+      </w:r>
+      <w:proofErr w:type="spellEnd"/>
+      <w:r>
+        <w:t>[0]=0</w:t>
       </w:r>
     </w:p>
     <w:p>
@@ -3331,7 +3659,15 @@
         <w:pStyle w:val="TerminalInOut"/>
       </w:pPr>
       <w:r>
-        <w:t>There is one real root (root[1]) and two complex roots (root[2],root[3]).</w:t>
+        <w:t>There is one real root (</w:t>
+      </w:r>
+      <w:proofErr w:type="gramStart"/>
+      <w:r>
+        <w:t>root[</w:t>
+      </w:r>
+      <w:proofErr w:type="gramEnd"/>
+      <w:r>
+        <w:t>1]) and two complex roots (root[2],root[3]).</w:t>
       </w:r>
     </w:p>
     <w:p>
@@ -3339,7 +3675,15 @@
         <w:pStyle w:val="TerminalInOut"/>
       </w:pPr>
       <w:r>
-        <w:t xml:space="preserve"> root[1] = 2.291909782, root[2] = -1.645954891 + 1.958466933i, root[3] = -1.645954891 - 1.958466933i </w:t>
+        <w:t xml:space="preserve"> </w:t>
+      </w:r>
+      <w:proofErr w:type="gramStart"/>
+      <w:r>
+        <w:t>root[</w:t>
+      </w:r>
+      <w:proofErr w:type="gramEnd"/>
+      <w:r>
+        <w:t xml:space="preserve">1] = 2.291909782, root[2] = -1.645954891 + 1.958466933i, root[3] = -1.645954891 - 1.958466933i </w:t>
       </w:r>
     </w:p>
     <w:p>
@@ -3347,7 +3691,15 @@
         <w:pStyle w:val="TerminalInOut"/>
       </w:pPr>
       <w:r>
-        <w:t xml:space="preserve"> f(root[1]) = 3.552713679e-15</w:t>
+        <w:t xml:space="preserve"> f(</w:t>
+      </w:r>
+      <w:proofErr w:type="gramStart"/>
+      <w:r>
+        <w:t>root[</w:t>
+      </w:r>
+      <w:proofErr w:type="gramEnd"/>
+      <w:r>
+        <w:t>1]) = 3.552713679e-15</w:t>
       </w:r>
     </w:p>
     <w:p/>
@@ -3378,9 +3730,35 @@
       <w:pPr>
         <w:pStyle w:val="TerminalInOut"/>
       </w:pPr>
-      <w:r>
-        <w:t>gcc -o prog_1 prog_1.c lin_root.c quad_roots.c rcubic_roots.c</w:t>
-      </w:r>
+      <w:proofErr w:type="spellStart"/>
+      <w:r>
+        <w:t>gcc</w:t>
+      </w:r>
+      <w:proofErr w:type="spellEnd"/>
+      <w:r>
+        <w:t xml:space="preserve"> -o prog_1 prog_1.c </w:t>
+      </w:r>
+      <w:proofErr w:type="spellStart"/>
+      <w:r>
+        <w:t>lin_root.c</w:t>
+      </w:r>
+      <w:proofErr w:type="spellEnd"/>
+      <w:r>
+        <w:t xml:space="preserve"> </w:t>
+      </w:r>
+      <w:proofErr w:type="spellStart"/>
+      <w:r>
+        <w:t>quad_roots.c</w:t>
+      </w:r>
+      <w:proofErr w:type="spellEnd"/>
+      <w:r>
+        <w:t xml:space="preserve"> </w:t>
+      </w:r>
+      <w:proofErr w:type="spellStart"/>
+      <w:r>
+        <w:t>rcubic_roots.c</w:t>
+      </w:r>
+      <w:proofErr w:type="spellEnd"/>
     </w:p>
     <w:p/>
     <w:p>
@@ -4076,7 +4454,35 @@
         <w:rPr>
           <w:rFonts w:eastAsiaTheme="minorEastAsia"/>
         </w:rPr>
-        <w:t>I can solve this using my rcubic_roots() function from project_1b and will get at least 1 real root which I call r – in the case of multiple real roots I use the largest one. I use this root to factor the quartic polynomial into two quadratic polynomials of the form:</w:t>
+        <w:t xml:space="preserve">I can solve this using my </w:t>
+      </w:r>
+      <w:proofErr w:type="spellStart"/>
+      <w:r>
+        <w:rPr>
+          <w:rFonts w:eastAsiaTheme="minorEastAsia"/>
+        </w:rPr>
+        <w:t>rcubic_</w:t>
+      </w:r>
+      <w:proofErr w:type="gramStart"/>
+      <w:r>
+        <w:rPr>
+          <w:rFonts w:eastAsiaTheme="minorEastAsia"/>
+        </w:rPr>
+        <w:t>roots</w:t>
+      </w:r>
+      <w:proofErr w:type="spellEnd"/>
+      <w:r>
+        <w:rPr>
+          <w:rFonts w:eastAsiaTheme="minorEastAsia"/>
+        </w:rPr>
+        <w:t>(</w:t>
+      </w:r>
+      <w:proofErr w:type="gramEnd"/>
+      <w:r>
+        <w:rPr>
+          <w:rFonts w:eastAsiaTheme="minorEastAsia"/>
+        </w:rPr>
+        <w:t>) function from project_1b and will get at least 1 real root which I call r – in the case of multiple real roots I use the largest one. I use this root to factor the quartic polynomial into two quadratic polynomials of the form:</w:t>
       </w:r>
     </w:p>
     <w:p>
@@ -4542,7 +4948,35 @@
         <w:rPr>
           <w:rFonts w:eastAsiaTheme="minorEastAsia"/>
         </w:rPr>
-        <w:t>which I can then easily solve to get the 4 roots using my quad_roots() function. The next section shows how I decide how to choose a permutation of the plus and minus in the above equations for the two quadratic polynomials.</w:t>
+        <w:t xml:space="preserve">which I can then easily solve to get the 4 roots using my </w:t>
+      </w:r>
+      <w:proofErr w:type="spellStart"/>
+      <w:r>
+        <w:rPr>
+          <w:rFonts w:eastAsiaTheme="minorEastAsia"/>
+        </w:rPr>
+        <w:t>quad_</w:t>
+      </w:r>
+      <w:proofErr w:type="gramStart"/>
+      <w:r>
+        <w:rPr>
+          <w:rFonts w:eastAsiaTheme="minorEastAsia"/>
+        </w:rPr>
+        <w:t>roots</w:t>
+      </w:r>
+      <w:proofErr w:type="spellEnd"/>
+      <w:r>
+        <w:rPr>
+          <w:rFonts w:eastAsiaTheme="minorEastAsia"/>
+        </w:rPr>
+        <w:t>(</w:t>
+      </w:r>
+      <w:proofErr w:type="gramEnd"/>
+      <w:r>
+        <w:rPr>
+          <w:rFonts w:eastAsiaTheme="minorEastAsia"/>
+        </w:rPr>
+        <w:t>) function. The next section shows how I decide how to choose a permutation of the plus and minus in the above equations for the two quadratic polynomials.</w:t>
       </w:r>
     </w:p>
     <w:p>
@@ -4569,7 +5003,15 @@
         <w:pStyle w:val="NoSpacing"/>
       </w:pPr>
       <w:r>
-        <w:t>In order to choose the whether I want the signs to be {(+,+),(-,-)} or {(+,-),(-,+)} I use some maple to see what criterion must be met:</w:t>
+        <w:t>In order to choose the whether I want the signs to be {(</w:t>
+      </w:r>
+      <w:proofErr w:type="gramStart"/>
+      <w:r>
+        <w:t>+,+</w:t>
+      </w:r>
+      <w:proofErr w:type="gramEnd"/>
+      <w:r>
+        <w:t>),(-,-)} or {(+,-),(-,+)} I use some maple to see what criterion must be met:</w:t>
       </w:r>
     </w:p>
     <w:p/>
@@ -5097,7 +5539,15 @@
       </w:pPr>
       <w:bookmarkStart w:id="8" w:name="_Toc445167150"/>
       <w:r>
-        <w:t>(i) a</w:t>
+        <w:t>(</w:t>
+      </w:r>
+      <w:proofErr w:type="spellStart"/>
+      <w:r>
+        <w:t>i</w:t>
+      </w:r>
+      <w:proofErr w:type="spellEnd"/>
+      <w:r>
+        <w:t>) a</w:t>
       </w:r>
       <w:r>
         <w:rPr>
@@ -5679,7 +6129,35 @@
         <w:rPr>
           <w:rFonts w:eastAsiaTheme="minorEastAsia"/>
         </w:rPr>
-        <w:t xml:space="preserve"> find the other three roots using the rcubic_roots() f</w:t>
+        <w:t xml:space="preserve"> find the other three roots using the </w:t>
+      </w:r>
+      <w:proofErr w:type="spellStart"/>
+      <w:r>
+        <w:rPr>
+          <w:rFonts w:eastAsiaTheme="minorEastAsia"/>
+        </w:rPr>
+        <w:t>rcubic_</w:t>
+      </w:r>
+      <w:proofErr w:type="gramStart"/>
+      <w:r>
+        <w:rPr>
+          <w:rFonts w:eastAsiaTheme="minorEastAsia"/>
+        </w:rPr>
+        <w:t>roots</w:t>
+      </w:r>
+      <w:proofErr w:type="spellEnd"/>
+      <w:r>
+        <w:rPr>
+          <w:rFonts w:eastAsiaTheme="minorEastAsia"/>
+        </w:rPr>
+        <w:t>(</w:t>
+      </w:r>
+      <w:proofErr w:type="gramEnd"/>
+      <w:r>
+        <w:rPr>
+          <w:rFonts w:eastAsiaTheme="minorEastAsia"/>
+        </w:rPr>
+        <w:t>) f</w:t>
       </w:r>
       <w:r>
         <w:rPr>
@@ -6023,7 +6501,15 @@
     </w:p>
     <w:p>
       <w:r>
-        <w:t>so I can solve this using the quad_roots function from project_1a and then square root the 2 roots found for the quadratic to find the 4 roots for the quartic. i.e.</w:t>
+        <w:t xml:space="preserve">so I can solve this using the </w:t>
+      </w:r>
+      <w:proofErr w:type="spellStart"/>
+      <w:r>
+        <w:t>quad_roots</w:t>
+      </w:r>
+      <w:proofErr w:type="spellEnd"/>
+      <w:r>
+        <w:t xml:space="preserve"> function from project_1a and then square root the 2 roots found for the quadratic to find the 4 roots for the quartic. i.e.</w:t>
       </w:r>
     </w:p>
     <w:p/>
@@ -6605,13 +7091,7 @@
                 <w:rPr>
                   <w:rFonts w:ascii="Cambria Math" w:hAnsi="Cambria Math"/>
                 </w:rPr>
-                <m:t>+3</m:t>
-              </m:r>
-              <m:r>
-                <w:rPr>
-                  <w:rFonts w:ascii="Cambria Math" w:hAnsi="Cambria Math"/>
-                </w:rPr>
-                <m:t>x</m:t>
+                <m:t>+3x</m:t>
               </m:r>
             </m:e>
             <m:sup>
@@ -6670,16 +7150,7 @@
             <w:rPr>
               <w:rFonts w:ascii="Cambria Math" w:hAnsi="Cambria Math"/>
             </w:rPr>
-            <m:t>-</m:t>
-          </m:r>
-          <m:r>
-            <m:rPr>
-              <m:sty m:val="p"/>
-            </m:rPr>
-            <w:rPr>
-              <w:rFonts w:ascii="Cambria Math" w:hAnsi="Cambria Math"/>
-            </w:rPr>
-            <m:t>47</m:t>
+            <m:t>-47</m:t>
           </m:r>
           <m:r>
             <w:rPr>
@@ -6694,16 +7165,7 @@
             <w:rPr>
               <w:rFonts w:ascii="Cambria Math" w:hAnsi="Cambria Math"/>
             </w:rPr>
-            <m:t>+210</m:t>
-          </m:r>
-          <m:r>
-            <m:rPr>
-              <m:sty m:val="p"/>
-            </m:rPr>
-            <w:rPr>
-              <w:rFonts w:ascii="Cambria Math" w:hAnsi="Cambria Math"/>
-            </w:rPr>
-            <m:t>=0</m:t>
+            <m:t>+210=0</m:t>
           </m:r>
         </m:oMath>
       </m:oMathPara>
@@ -6773,7 +7235,15 @@
         <w:pStyle w:val="TerminalInOut"/>
       </w:pPr>
       <w:r>
-        <w:t xml:space="preserve">         Date: Mar  7 2016 </w:t>
+        <w:t xml:space="preserve">         Date: </w:t>
+      </w:r>
+      <w:proofErr w:type="gramStart"/>
+      <w:r>
+        <w:t>Mar  7</w:t>
+      </w:r>
+      <w:proofErr w:type="gramEnd"/>
+      <w:r>
+        <w:t xml:space="preserve"> 2016 </w:t>
       </w:r>
     </w:p>
     <w:p>
@@ -6790,7 +7260,23 @@
       </w:pPr>
       <w:r>
         <w:lastRenderedPageBreak/>
-        <w:t>Enter coefficients of Equation x^4+a[3]*x^3+a[2]*x^2+a[1]*x+a[0]=0</w:t>
+        <w:t>Enter coefficients of Equation x^4+a[</w:t>
+      </w:r>
+      <w:proofErr w:type="gramStart"/>
+      <w:r>
+        <w:t>3]*</w:t>
+      </w:r>
+      <w:proofErr w:type="gramEnd"/>
+      <w:r>
+        <w:t>x^3+a[2]*x^2+a[1]*</w:t>
+      </w:r>
+      <w:proofErr w:type="spellStart"/>
+      <w:r>
+        <w:t>x+a</w:t>
+      </w:r>
+      <w:proofErr w:type="spellEnd"/>
+      <w:r>
+        <w:t>[0]=0</w:t>
       </w:r>
     </w:p>
     <w:p>
@@ -6829,7 +7315,15 @@
       </w:pPr>
       <w:bookmarkStart w:id="13" w:name="_Toc445167155"/>
       <w:r>
-        <w:t>Case II – optimization (i)</w:t>
+        <w:t>Case II – optimization (</w:t>
+      </w:r>
+      <w:proofErr w:type="spellStart"/>
+      <w:r>
+        <w:t>i</w:t>
+      </w:r>
+      <w:proofErr w:type="spellEnd"/>
+      <w:r>
+        <w:t>)</w:t>
       </w:r>
       <w:bookmarkEnd w:id="13"/>
     </w:p>
@@ -6884,29 +7378,89 @@
       <w:pPr>
         <w:pStyle w:val="TerminalInOut"/>
       </w:pPr>
-      <w:r>
-        <w:t>gcc -o prog_2 prog_2</w:t>
-      </w:r>
-      <w:r>
-        <w:t>.c lin_root.c quad_roots.c rcubic_roots.c</w:t>
-      </w:r>
-      <w:r>
-        <w:t xml:space="preserve"> rquartic_roots.c</w:t>
-      </w:r>
+      <w:proofErr w:type="spellStart"/>
+      <w:r>
+        <w:t>gcc</w:t>
+      </w:r>
+      <w:proofErr w:type="spellEnd"/>
+      <w:r>
+        <w:t xml:space="preserve"> -o prog_2 prog_2</w:t>
+      </w:r>
+      <w:r>
+        <w:t xml:space="preserve">.c </w:t>
+      </w:r>
+      <w:proofErr w:type="spellStart"/>
+      <w:r>
+        <w:t>lin_root.c</w:t>
+      </w:r>
+      <w:proofErr w:type="spellEnd"/>
+      <w:r>
+        <w:t xml:space="preserve"> </w:t>
+      </w:r>
+      <w:proofErr w:type="spellStart"/>
+      <w:r>
+        <w:t>quad_roots.c</w:t>
+      </w:r>
+      <w:proofErr w:type="spellEnd"/>
+      <w:r>
+        <w:t xml:space="preserve"> </w:t>
+      </w:r>
+      <w:proofErr w:type="spellStart"/>
+      <w:r>
+        <w:t>rcubic_roots.c</w:t>
+      </w:r>
+      <w:proofErr w:type="spellEnd"/>
+      <w:r>
+        <w:t xml:space="preserve"> </w:t>
+      </w:r>
+      <w:proofErr w:type="spellStart"/>
+      <w:r>
+        <w:t>rquartic_roots.c</w:t>
+      </w:r>
+      <w:proofErr w:type="spellEnd"/>
     </w:p>
     <w:p/>
     <w:p>
       <w:r>
-        <w:t xml:space="preserve">The rcubic_roots.c, quad_roots.c, </w:t>
-      </w:r>
-      <w:r>
-        <w:t xml:space="preserve">lin_root.c files are the same throughout the project. </w:t>
-      </w:r>
-      <w:r>
-        <w:t>Find the rquartic</w:t>
-      </w:r>
-      <w:r>
-        <w:t xml:space="preserve">_roots.c and </w:t>
+        <w:t xml:space="preserve">The </w:t>
+      </w:r>
+      <w:proofErr w:type="spellStart"/>
+      <w:r>
+        <w:t>rcubic_roots.c</w:t>
+      </w:r>
+      <w:proofErr w:type="spellEnd"/>
+      <w:r>
+        <w:t xml:space="preserve">, </w:t>
+      </w:r>
+      <w:proofErr w:type="spellStart"/>
+      <w:r>
+        <w:t>quad_roots.c</w:t>
+      </w:r>
+      <w:proofErr w:type="spellEnd"/>
+      <w:r>
+        <w:t xml:space="preserve">, </w:t>
+      </w:r>
+      <w:proofErr w:type="spellStart"/>
+      <w:r>
+        <w:t>lin_root.c</w:t>
+      </w:r>
+      <w:proofErr w:type="spellEnd"/>
+      <w:r>
+        <w:t xml:space="preserve"> files are the same throughout the project. </w:t>
+      </w:r>
+      <w:r>
+        <w:t xml:space="preserve">Find the </w:t>
+      </w:r>
+      <w:proofErr w:type="spellStart"/>
+      <w:r>
+        <w:t>rquartic</w:t>
+      </w:r>
+      <w:r>
+        <w:t>_roots.c</w:t>
+      </w:r>
+      <w:proofErr w:type="spellEnd"/>
+      <w:r>
+        <w:t xml:space="preserve"> and </w:t>
       </w:r>
       <w:r>
         <w:t>prog_2.c in the appendix.</w:t>
@@ -9264,7 +9818,15 @@
     <w:p/>
     <w:p>
       <w:r>
-        <w:t>Using the specified values of X and Y, I get the following table as ouput with b from 0.05 to 0.95:</w:t>
+        <w:t xml:space="preserve">Using the specified values of X and Y, I get the following table as </w:t>
+      </w:r>
+      <w:proofErr w:type="spellStart"/>
+      <w:r>
+        <w:t>ouput</w:t>
+      </w:r>
+      <w:proofErr w:type="spellEnd"/>
+      <w:r>
+        <w:t xml:space="preserve"> with b from 0.05 to 0.95:</w:t>
       </w:r>
     </w:p>
     <w:p/>
@@ -13594,7 +14156,21 @@
         <w:rPr>
           <w:rFonts w:eastAsiaTheme="minorEastAsia"/>
         </w:rPr>
-        <w:t xml:space="preserve"> for t[1], t[2], t[3], t[4] are also given respectively in degrees.</w:t>
+        <w:t xml:space="preserve"> for </w:t>
+      </w:r>
+      <w:proofErr w:type="gramStart"/>
+      <w:r>
+        <w:rPr>
+          <w:rFonts w:eastAsiaTheme="minorEastAsia"/>
+        </w:rPr>
+        <w:t>t[</w:t>
+      </w:r>
+      <w:proofErr w:type="gramEnd"/>
+      <w:r>
+        <w:rPr>
+          <w:rFonts w:eastAsiaTheme="minorEastAsia"/>
+        </w:rPr>
+        <w:t>1], t[2], t[3], t[4] are also given respectively in degrees.</w:t>
       </w:r>
     </w:p>
     <w:p>
@@ -13881,13 +14457,7 @@
             <w:rPr>
               <w:rFonts w:ascii="Cambria Math" w:eastAsiaTheme="minorEastAsia" w:hAnsi="Cambria Math"/>
             </w:rPr>
-            <m:t>-</m:t>
-          </m:r>
-          <m:r>
-            <w:rPr>
-              <w:rFonts w:ascii="Cambria Math" w:eastAsiaTheme="minorEastAsia" w:hAnsi="Cambria Math"/>
-            </w:rPr>
-            <m:t>3</m:t>
+            <m:t>-3</m:t>
           </m:r>
           <m:sSub>
             <m:sSubPr>
@@ -14199,13 +14769,7 @@
             <w:rPr>
               <w:rFonts w:ascii="Cambria Math" w:eastAsiaTheme="minorEastAsia" w:hAnsi="Cambria Math"/>
             </w:rPr>
-            <m:t>-</m:t>
-          </m:r>
-          <m:r>
-            <w:rPr>
-              <w:rFonts w:ascii="Cambria Math" w:eastAsiaTheme="minorEastAsia" w:hAnsi="Cambria Math"/>
-            </w:rPr>
-            <m:t>9</m:t>
+            <m:t>-9</m:t>
           </m:r>
           <m:sSub>
             <m:sSubPr>
@@ -14378,7 +14942,21 @@
         <w:rPr>
           <w:rFonts w:eastAsiaTheme="minorEastAsia"/>
         </w:rPr>
-        <w:t>due to the geometric interpretation of our problem of a finding a point of the ellipse such that the normal line from that point passes through (X,Y).</w:t>
+        <w:t>due to the geometric interpretation of our problem of a finding a point of the ellipse such that the normal line from that point passes through (</w:t>
+      </w:r>
+      <w:proofErr w:type="gramStart"/>
+      <w:r>
+        <w:rPr>
+          <w:rFonts w:eastAsiaTheme="minorEastAsia"/>
+        </w:rPr>
+        <w:t>X,Y</w:t>
+      </w:r>
+      <w:proofErr w:type="gramEnd"/>
+      <w:r>
+        <w:rPr>
+          <w:rFonts w:eastAsiaTheme="minorEastAsia"/>
+        </w:rPr>
+        <w:t>).</w:t>
       </w:r>
     </w:p>
     <w:p>
@@ -14984,31 +15562,33 @@
         <w:rPr>
           <w:rFonts w:eastAsiaTheme="minorEastAsia"/>
         </w:rPr>
-        <w:t xml:space="preserve"> that for a value of b between 0.42 and 0.43 the </w:t>
+        <w:t xml:space="preserve"> that for a value of b between 0.42 and 0.43 the discriminant changes f</w:t>
       </w:r>
       <w:r>
         <w:rPr>
           <w:rFonts w:eastAsiaTheme="minorEastAsia"/>
         </w:rPr>
-        <w:t>discriminant</w:t>
+        <w:t>r</w:t>
       </w:r>
       <w:r>
         <w:rPr>
           <w:rFonts w:eastAsiaTheme="minorEastAsia"/>
         </w:rPr>
-        <w:t xml:space="preserve"> changes f</w:t>
-      </w:r>
+        <w:t xml:space="preserve">om positive to negative. That </w:t>
+      </w:r>
+      <w:proofErr w:type="gramStart"/>
       <w:r>
         <w:rPr>
           <w:rFonts w:eastAsiaTheme="minorEastAsia"/>
         </w:rPr>
-        <w:t>r</w:t>
-      </w:r>
+        <w:t>is</w:t>
+      </w:r>
+      <w:proofErr w:type="gramEnd"/>
       <w:r>
         <w:rPr>
           <w:rFonts w:eastAsiaTheme="minorEastAsia"/>
         </w:rPr>
-        <w:t xml:space="preserve">om positive to negative. That is it goes from 4 real roots to 2 real and 2 complex roots. </w:t>
+        <w:t xml:space="preserve"> it goes from 4 real roots to 2 real and 2 complex roots. </w:t>
       </w:r>
     </w:p>
     <w:p>
@@ -15028,7 +15608,21 @@
         <w:rPr>
           <w:rFonts w:eastAsiaTheme="minorEastAsia"/>
         </w:rPr>
-        <w:t xml:space="preserve">Solving this numerically using fsolve </w:t>
+        <w:t xml:space="preserve">Solving this numerically using </w:t>
+      </w:r>
+      <w:proofErr w:type="spellStart"/>
+      <w:r>
+        <w:rPr>
+          <w:rFonts w:eastAsiaTheme="minorEastAsia"/>
+        </w:rPr>
+        <w:t>fsolve</w:t>
+      </w:r>
+      <w:proofErr w:type="spellEnd"/>
+      <w:r>
+        <w:rPr>
+          <w:rFonts w:eastAsiaTheme="minorEastAsia"/>
+        </w:rPr>
+        <w:t xml:space="preserve"> </w:t>
       </w:r>
       <w:r>
         <w:rPr>
@@ -15067,13 +15661,7 @@
             <w:rPr>
               <w:rFonts w:ascii="Cambria Math" w:eastAsiaTheme="minorEastAsia" w:hAnsi="Cambria Math"/>
             </w:rPr>
-            <m:t xml:space="preserve">b= </m:t>
-          </m:r>
-          <m:r>
-            <w:rPr>
-              <w:rFonts w:ascii="Cambria Math" w:eastAsiaTheme="minorEastAsia" w:hAnsi="Cambria Math"/>
-            </w:rPr>
-            <m:t>0.4245797599</m:t>
+            <m:t>b= 0.4245797599</m:t>
           </m:r>
         </m:oMath>
       </m:oMathPara>
@@ -15206,7 +15794,23 @@
           <w:sz w:val="15"/>
           <w:szCs w:val="15"/>
         </w:rPr>
-        <w:t xml:space="preserve">         Date: Mar  7 2016 </w:t>
+        <w:t xml:space="preserve">         Date: </w:t>
+      </w:r>
+      <w:proofErr w:type="gramStart"/>
+      <w:r>
+        <w:rPr>
+          <w:sz w:val="15"/>
+          <w:szCs w:val="15"/>
+        </w:rPr>
+        <w:t>Mar  7</w:t>
+      </w:r>
+      <w:proofErr w:type="gramEnd"/>
+      <w:r>
+        <w:rPr>
+          <w:sz w:val="15"/>
+          <w:szCs w:val="15"/>
+        </w:rPr>
+        <w:t xml:space="preserve"> 2016 </w:t>
       </w:r>
     </w:p>
     <w:p>
@@ -15238,7 +15842,23 @@
           <w:sz w:val="15"/>
           <w:szCs w:val="15"/>
         </w:rPr>
-        <w:t xml:space="preserve">    b,      t[1],      t[2],      t[3],      t[4],    phi[1],    phi[2],    phi[3],    phi[4],</w:t>
+        <w:t xml:space="preserve">    </w:t>
+      </w:r>
+      <w:proofErr w:type="gramStart"/>
+      <w:r>
+        <w:rPr>
+          <w:sz w:val="15"/>
+          <w:szCs w:val="15"/>
+        </w:rPr>
+        <w:t xml:space="preserve">b,   </w:t>
+      </w:r>
+      <w:proofErr w:type="gramEnd"/>
+      <w:r>
+        <w:rPr>
+          <w:sz w:val="15"/>
+          <w:szCs w:val="15"/>
+        </w:rPr>
+        <w:t xml:space="preserve">   t[1],      t[2],      t[3],      t[4],    phi[1],    phi[2],    phi[3],    phi[4],</w:t>
       </w:r>
     </w:p>
     <w:p>
@@ -15255,7 +15875,23 @@
           <w:sz w:val="15"/>
           <w:szCs w:val="15"/>
         </w:rPr>
-        <w:t xml:space="preserve"> 0.42,    0.6875,   -0.3600,   -0.3600,  -11.2231,   69.0145,  -39.5986,  -39.5994, -169.8166</w:t>
+        <w:t xml:space="preserve"> 0.42,    0.6875,   -0.</w:t>
+      </w:r>
+      <w:proofErr w:type="gramStart"/>
+      <w:r>
+        <w:rPr>
+          <w:sz w:val="15"/>
+          <w:szCs w:val="15"/>
+        </w:rPr>
+        <w:t xml:space="preserve">3600,   </w:t>
+      </w:r>
+      <w:proofErr w:type="gramEnd"/>
+      <w:r>
+        <w:rPr>
+          <w:sz w:val="15"/>
+          <w:szCs w:val="15"/>
+        </w:rPr>
+        <w:t>-0.3600,  -11.2231,   69.0145,  -39.5986,  -39.5994, -169.8166</w:t>
       </w:r>
     </w:p>
     <w:p>
@@ -15274,6 +15910,82 @@
       <w:r>
         <w:rPr>
           <w:rFonts w:eastAsiaTheme="minorEastAsia"/>
+          <w:noProof/>
+        </w:rPr>
+        <w:drawing>
+          <wp:anchor distT="0" distB="0" distL="114300" distR="114300" simplePos="0" relativeHeight="251661312" behindDoc="0" locked="0" layoutInCell="1" allowOverlap="1" wp14:anchorId="7D554740" wp14:editId="5A03A9F3">
+            <wp:simplePos x="0" y="0"/>
+            <wp:positionH relativeFrom="column">
+              <wp:posOffset>-516255</wp:posOffset>
+            </wp:positionH>
+            <wp:positionV relativeFrom="paragraph">
+              <wp:posOffset>283845</wp:posOffset>
+            </wp:positionV>
+            <wp:extent cx="6570980" cy="5022850"/>
+            <wp:effectExtent l="0" t="0" r="7620" b="6350"/>
+            <wp:wrapTight wrapText="bothSides">
+              <wp:wrapPolygon edited="0">
+                <wp:start x="0" y="0"/>
+                <wp:lineTo x="0" y="21518"/>
+                <wp:lineTo x="21542" y="21518"/>
+                <wp:lineTo x="21542" y="0"/>
+                <wp:lineTo x="0" y="0"/>
+              </wp:wrapPolygon>
+            </wp:wrapTight>
+            <wp:docPr id="1" name="Picture 1" descr="../../../../../MATLAB/m3sc/project_1c/maxb_plot.jpg"/>
+            <wp:cNvGraphicFramePr>
+              <a:graphicFrameLocks xmlns:a="http://schemas.openxmlformats.org/drawingml/2006/main" noChangeAspect="1"/>
+            </wp:cNvGraphicFramePr>
+            <a:graphic xmlns:a="http://schemas.openxmlformats.org/drawingml/2006/main">
+              <a:graphicData uri="http://schemas.openxmlformats.org/drawingml/2006/picture">
+                <pic:pic xmlns:pic="http://schemas.openxmlformats.org/drawingml/2006/picture">
+                  <pic:nvPicPr>
+                    <pic:cNvPr id="0" name="Picture 1" descr="../../../../../MATLAB/m3sc/project_1c/maxb_plot.jpg"/>
+                    <pic:cNvPicPr>
+                      <a:picLocks noChangeAspect="1" noChangeArrowheads="1"/>
+                    </pic:cNvPicPr>
+                  </pic:nvPicPr>
+                  <pic:blipFill>
+                    <a:blip r:embed="rId10">
+                      <a:extLst>
+                        <a:ext uri="{28A0092B-C50C-407E-A947-70E740481C1C}">
+                          <a14:useLocalDpi xmlns:a14="http://schemas.microsoft.com/office/drawing/2010/main" val="0"/>
+                        </a:ext>
+                      </a:extLst>
+                    </a:blip>
+                    <a:srcRect/>
+                    <a:stretch>
+                      <a:fillRect/>
+                    </a:stretch>
+                  </pic:blipFill>
+                  <pic:spPr bwMode="auto">
+                    <a:xfrm>
+                      <a:off x="0" y="0"/>
+                      <a:ext cx="6570980" cy="5022850"/>
+                    </a:xfrm>
+                    <a:prstGeom prst="rect">
+                      <a:avLst/>
+                    </a:prstGeom>
+                    <a:noFill/>
+                    <a:ln>
+                      <a:noFill/>
+                    </a:ln>
+                  </pic:spPr>
+                </pic:pic>
+              </a:graphicData>
+            </a:graphic>
+            <wp14:sizeRelH relativeFrom="page">
+              <wp14:pctWidth>0</wp14:pctWidth>
+            </wp14:sizeRelH>
+            <wp14:sizeRelV relativeFrom="page">
+              <wp14:pctHeight>0</wp14:pctHeight>
+            </wp14:sizeRelV>
+          </wp:anchor>
+        </w:drawing>
+      </w:r>
+      <w:r>
+        <w:rPr>
+          <w:rFonts w:eastAsiaTheme="minorEastAsia"/>
         </w:rPr>
         <w:t>Plotting this using maple I get that</w:t>
       </w:r>
@@ -15284,6 +15996,2328 @@
           <w:rFonts w:eastAsiaTheme="minorEastAsia"/>
         </w:rPr>
       </w:pPr>
+    </w:p>
+    <w:p>
+      <w:pPr>
+        <w:rPr>
+          <w:rFonts w:eastAsiaTheme="minorEastAsia"/>
+        </w:rPr>
+      </w:pPr>
+    </w:p>
+    <w:p>
+      <w:pPr>
+        <w:pStyle w:val="Heading2"/>
+        <w:rPr>
+          <w:rFonts w:eastAsiaTheme="minorEastAsia"/>
+        </w:rPr>
+      </w:pPr>
+      <w:r>
+        <w:rPr>
+          <w:rFonts w:eastAsiaTheme="minorEastAsia"/>
+        </w:rPr>
+        <w:t>Satellite orbiting above the Earth</w:t>
+      </w:r>
+    </w:p>
+    <w:p/>
+    <w:p>
+      <w:pPr>
+        <w:rPr>
+          <w:rFonts w:eastAsiaTheme="minorEastAsia"/>
+        </w:rPr>
+      </w:pPr>
+      <w:r>
+        <w:rPr>
+          <w:rFonts w:eastAsiaTheme="minorEastAsia"/>
+        </w:rPr>
+        <w:t xml:space="preserve">I solve this problem by normalizing the radius of the earth to 1 at the equator </w:t>
+      </w:r>
+      <w:r>
+        <w:rPr>
+          <w:rFonts w:eastAsiaTheme="minorEastAsia"/>
+        </w:rPr>
+        <w:t xml:space="preserve">and then I get a value of b for y coordinates as </w:t>
+      </w:r>
+    </w:p>
+    <w:p>
+      <w:pPr>
+        <w:rPr>
+          <w:rFonts w:eastAsiaTheme="minorEastAsia"/>
+        </w:rPr>
+      </w:pPr>
+      <m:oMathPara>
+        <m:oMath>
+          <m:sSub>
+            <m:sSubPr>
+              <m:ctrlPr>
+                <w:rPr>
+                  <w:rFonts w:ascii="Cambria Math" w:eastAsiaTheme="minorEastAsia" w:hAnsi="Cambria Math"/>
+                  <w:i/>
+                </w:rPr>
+              </m:ctrlPr>
+            </m:sSubPr>
+            <m:e>
+              <m:r>
+                <w:rPr>
+                  <w:rFonts w:ascii="Cambria Math" w:eastAsiaTheme="minorEastAsia" w:hAnsi="Cambria Math"/>
+                </w:rPr>
+                <m:t>R</m:t>
+              </m:r>
+            </m:e>
+            <m:sub>
+              <m:r>
+                <w:rPr>
+                  <w:rFonts w:ascii="Cambria Math" w:eastAsiaTheme="minorEastAsia" w:hAnsi="Cambria Math"/>
+                </w:rPr>
+                <m:t>e</m:t>
+              </m:r>
+            </m:sub>
+          </m:sSub>
+          <m:r>
+            <w:rPr>
+              <w:rFonts w:ascii="Cambria Math" w:eastAsiaTheme="minorEastAsia" w:hAnsi="Cambria Math"/>
+            </w:rPr>
+            <m:t xml:space="preserve">= </m:t>
+          </m:r>
+          <m:r>
+            <w:rPr>
+              <w:rFonts w:ascii="Cambria Math" w:eastAsiaTheme="minorEastAsia" w:hAnsi="Cambria Math"/>
+            </w:rPr>
+            <m:t>6378137</m:t>
+          </m:r>
+          <m:r>
+            <w:rPr>
+              <w:rFonts w:ascii="Cambria Math" w:eastAsiaTheme="minorEastAsia" w:hAnsi="Cambria Math"/>
+            </w:rPr>
+            <m:t>,b=</m:t>
+          </m:r>
+          <m:f>
+            <m:fPr>
+              <m:ctrlPr>
+                <w:rPr>
+                  <w:rFonts w:ascii="Cambria Math" w:eastAsiaTheme="minorEastAsia" w:hAnsi="Cambria Math"/>
+                  <w:i/>
+                </w:rPr>
+              </m:ctrlPr>
+            </m:fPr>
+            <m:num>
+              <m:r>
+                <w:rPr>
+                  <w:rFonts w:ascii="Cambria Math" w:eastAsiaTheme="minorEastAsia" w:hAnsi="Cambria Math"/>
+                </w:rPr>
+                <m:t>6356752</m:t>
+              </m:r>
+            </m:num>
+            <m:den>
+              <m:sSub>
+                <m:sSubPr>
+                  <m:ctrlPr>
+                    <w:rPr>
+                      <w:rFonts w:ascii="Cambria Math" w:eastAsiaTheme="minorEastAsia" w:hAnsi="Cambria Math"/>
+                      <w:i/>
+                    </w:rPr>
+                  </m:ctrlPr>
+                </m:sSubPr>
+                <m:e>
+                  <m:r>
+                    <w:rPr>
+                      <w:rFonts w:ascii="Cambria Math" w:eastAsiaTheme="minorEastAsia" w:hAnsi="Cambria Math"/>
+                    </w:rPr>
+                    <m:t>R</m:t>
+                  </m:r>
+                </m:e>
+                <m:sub>
+                  <m:r>
+                    <w:rPr>
+                      <w:rFonts w:ascii="Cambria Math" w:eastAsiaTheme="minorEastAsia" w:hAnsi="Cambria Math"/>
+                    </w:rPr>
+                    <m:t>e</m:t>
+                  </m:r>
+                </m:sub>
+              </m:sSub>
+            </m:den>
+          </m:f>
+        </m:oMath>
+      </m:oMathPara>
+    </w:p>
+    <w:p>
+      <w:pPr>
+        <w:rPr>
+          <w:rFonts w:eastAsiaTheme="minorEastAsia"/>
+        </w:rPr>
+      </w:pPr>
+    </w:p>
+    <w:p>
+      <w:pPr>
+        <w:rPr>
+          <w:rFonts w:eastAsiaTheme="minorEastAsia"/>
+        </w:rPr>
+      </w:pPr>
+      <w:r>
+        <w:rPr>
+          <w:rFonts w:eastAsiaTheme="minorEastAsia"/>
+        </w:rPr>
+        <w:t xml:space="preserve">Then again dividing the coordinates of the satellite by </w:t>
+      </w:r>
+      <m:oMath>
+        <m:sSub>
+          <m:sSubPr>
+            <m:ctrlPr>
+              <w:rPr>
+                <w:rFonts w:ascii="Cambria Math" w:eastAsiaTheme="minorEastAsia" w:hAnsi="Cambria Math"/>
+                <w:i/>
+              </w:rPr>
+            </m:ctrlPr>
+          </m:sSubPr>
+          <m:e>
+            <m:r>
+              <w:rPr>
+                <w:rFonts w:ascii="Cambria Math" w:eastAsiaTheme="minorEastAsia" w:hAnsi="Cambria Math"/>
+              </w:rPr>
+              <m:t>R</m:t>
+            </m:r>
+          </m:e>
+          <m:sub>
+            <m:r>
+              <w:rPr>
+                <w:rFonts w:ascii="Cambria Math" w:eastAsiaTheme="minorEastAsia" w:hAnsi="Cambria Math"/>
+              </w:rPr>
+              <m:t>e</m:t>
+            </m:r>
+          </m:sub>
+        </m:sSub>
+      </m:oMath>
+      <w:r>
+        <w:rPr>
+          <w:rFonts w:eastAsiaTheme="minorEastAsia"/>
+        </w:rPr>
+        <w:t xml:space="preserve"> I get that </w:t>
+      </w:r>
+    </w:p>
+    <w:p>
+      <w:pPr>
+        <w:rPr>
+          <w:rFonts w:eastAsiaTheme="minorEastAsia"/>
+        </w:rPr>
+      </w:pPr>
+      <m:oMathPara>
+        <m:oMath>
+          <m:d>
+            <m:dPr>
+              <m:ctrlPr>
+                <w:rPr>
+                  <w:rFonts w:ascii="Cambria Math" w:eastAsiaTheme="minorEastAsia" w:hAnsi="Cambria Math"/>
+                  <w:i/>
+                </w:rPr>
+              </m:ctrlPr>
+            </m:dPr>
+            <m:e>
+              <m:sSub>
+                <m:sSubPr>
+                  <m:ctrlPr>
+                    <w:rPr>
+                      <w:rFonts w:ascii="Cambria Math" w:eastAsiaTheme="minorEastAsia" w:hAnsi="Cambria Math"/>
+                      <w:i/>
+                    </w:rPr>
+                  </m:ctrlPr>
+                </m:sSubPr>
+                <m:e>
+                  <m:r>
+                    <w:rPr>
+                      <w:rFonts w:ascii="Cambria Math" w:eastAsiaTheme="minorEastAsia" w:hAnsi="Cambria Math"/>
+                    </w:rPr>
+                    <m:t>X</m:t>
+                  </m:r>
+                </m:e>
+                <m:sub>
+                  <m:r>
+                    <w:rPr>
+                      <w:rFonts w:ascii="Cambria Math" w:eastAsiaTheme="minorEastAsia" w:hAnsi="Cambria Math"/>
+                    </w:rPr>
+                    <m:t>n</m:t>
+                  </m:r>
+                </m:sub>
+              </m:sSub>
+              <m:r>
+                <w:rPr>
+                  <w:rFonts w:ascii="Cambria Math" w:eastAsiaTheme="minorEastAsia" w:hAnsi="Cambria Math"/>
+                </w:rPr>
+                <m:t>,</m:t>
+              </m:r>
+              <m:sSub>
+                <m:sSubPr>
+                  <m:ctrlPr>
+                    <w:rPr>
+                      <w:rFonts w:ascii="Cambria Math" w:eastAsiaTheme="minorEastAsia" w:hAnsi="Cambria Math"/>
+                      <w:i/>
+                    </w:rPr>
+                  </m:ctrlPr>
+                </m:sSubPr>
+                <m:e>
+                  <m:r>
+                    <w:rPr>
+                      <w:rFonts w:ascii="Cambria Math" w:eastAsiaTheme="minorEastAsia" w:hAnsi="Cambria Math"/>
+                    </w:rPr>
+                    <m:t>Y</m:t>
+                  </m:r>
+                </m:e>
+                <m:sub>
+                  <m:r>
+                    <w:rPr>
+                      <w:rFonts w:ascii="Cambria Math" w:eastAsiaTheme="minorEastAsia" w:hAnsi="Cambria Math"/>
+                    </w:rPr>
+                    <m:t>n</m:t>
+                  </m:r>
+                </m:sub>
+              </m:sSub>
+            </m:e>
+          </m:d>
+          <m:r>
+            <w:rPr>
+              <w:rFonts w:ascii="Cambria Math" w:eastAsiaTheme="minorEastAsia" w:hAnsi="Cambria Math"/>
+            </w:rPr>
+            <m:t>=(</m:t>
+          </m:r>
+          <m:f>
+            <m:fPr>
+              <m:ctrlPr>
+                <w:rPr>
+                  <w:rFonts w:ascii="Cambria Math" w:eastAsiaTheme="minorEastAsia" w:hAnsi="Cambria Math"/>
+                  <w:i/>
+                </w:rPr>
+              </m:ctrlPr>
+            </m:fPr>
+            <m:num>
+              <m:r>
+                <w:rPr>
+                  <w:rFonts w:ascii="Cambria Math" w:eastAsiaTheme="minorEastAsia" w:hAnsi="Cambria Math"/>
+                </w:rPr>
+                <m:t>4980265.80632</m:t>
+              </m:r>
+            </m:num>
+            <m:den>
+              <m:sSub>
+                <m:sSubPr>
+                  <m:ctrlPr>
+                    <w:rPr>
+                      <w:rFonts w:ascii="Cambria Math" w:eastAsiaTheme="minorEastAsia" w:hAnsi="Cambria Math"/>
+                      <w:i/>
+                    </w:rPr>
+                  </m:ctrlPr>
+                </m:sSubPr>
+                <m:e>
+                  <m:r>
+                    <w:rPr>
+                      <w:rFonts w:ascii="Cambria Math" w:eastAsiaTheme="minorEastAsia" w:hAnsi="Cambria Math"/>
+                    </w:rPr>
+                    <m:t>R</m:t>
+                  </m:r>
+                </m:e>
+                <m:sub>
+                  <m:r>
+                    <w:rPr>
+                      <w:rFonts w:ascii="Cambria Math" w:eastAsiaTheme="minorEastAsia" w:hAnsi="Cambria Math"/>
+                    </w:rPr>
+                    <m:t>e</m:t>
+                  </m:r>
+                </m:sub>
+              </m:sSub>
+            </m:den>
+          </m:f>
+          <m:r>
+            <w:rPr>
+              <w:rFonts w:ascii="Cambria Math" w:eastAsiaTheme="minorEastAsia" w:hAnsi="Cambria Math"/>
+            </w:rPr>
+            <m:t>,</m:t>
+          </m:r>
+          <m:f>
+            <m:fPr>
+              <m:ctrlPr>
+                <w:rPr>
+                  <w:rFonts w:ascii="Cambria Math" w:eastAsiaTheme="minorEastAsia" w:hAnsi="Cambria Math"/>
+                  <w:i/>
+                </w:rPr>
+              </m:ctrlPr>
+            </m:fPr>
+            <m:num>
+              <m:r>
+                <w:rPr>
+                  <w:rFonts w:ascii="Cambria Math" w:eastAsiaTheme="minorEastAsia" w:hAnsi="Cambria Math"/>
+                </w:rPr>
+                <m:t>4950022.89191</m:t>
+              </m:r>
+            </m:num>
+            <m:den>
+              <m:sSub>
+                <m:sSubPr>
+                  <m:ctrlPr>
+                    <w:rPr>
+                      <w:rFonts w:ascii="Cambria Math" w:eastAsiaTheme="minorEastAsia" w:hAnsi="Cambria Math"/>
+                      <w:i/>
+                    </w:rPr>
+                  </m:ctrlPr>
+                </m:sSubPr>
+                <m:e>
+                  <m:r>
+                    <w:rPr>
+                      <w:rFonts w:ascii="Cambria Math" w:eastAsiaTheme="minorEastAsia" w:hAnsi="Cambria Math"/>
+                    </w:rPr>
+                    <m:t>R</m:t>
+                  </m:r>
+                </m:e>
+                <m:sub>
+                  <m:r>
+                    <w:rPr>
+                      <w:rFonts w:ascii="Cambria Math" w:eastAsiaTheme="minorEastAsia" w:hAnsi="Cambria Math"/>
+                    </w:rPr>
+                    <m:t>e</m:t>
+                  </m:r>
+                </m:sub>
+              </m:sSub>
+            </m:den>
+          </m:f>
+          <m:r>
+            <w:rPr>
+              <w:rFonts w:ascii="Cambria Math" w:eastAsiaTheme="minorEastAsia" w:hAnsi="Cambria Math"/>
+            </w:rPr>
+            <m:t>)</m:t>
+          </m:r>
+        </m:oMath>
+      </m:oMathPara>
+    </w:p>
+    <w:p>
+      <w:pPr>
+        <w:rPr>
+          <w:rFonts w:eastAsiaTheme="minorEastAsia"/>
+        </w:rPr>
+      </w:pPr>
+      <w:r>
+        <w:rPr>
+          <w:rFonts w:eastAsiaTheme="minorEastAsia"/>
+        </w:rPr>
+        <w:t xml:space="preserve">Solving this using the quadratic equation for normal lines to the ellipse I get </w:t>
+      </w:r>
+    </w:p>
+    <w:p>
+      <w:pPr>
+        <w:rPr>
+          <w:rFonts w:eastAsiaTheme="minorEastAsia"/>
+        </w:rPr>
+      </w:pPr>
+    </w:p>
+    <w:p>
+      <w:pPr>
+        <w:pStyle w:val="TerminalInOut"/>
+        <w:rPr>
+          <w:sz w:val="18"/>
+          <w:szCs w:val="18"/>
+        </w:rPr>
+      </w:pPr>
+      <w:r>
+        <w:rPr>
+          <w:sz w:val="18"/>
+          <w:szCs w:val="18"/>
+        </w:rPr>
+        <w:t xml:space="preserve">         Name: Bhageria, Yadu</w:t>
+      </w:r>
+    </w:p>
+    <w:p>
+      <w:pPr>
+        <w:pStyle w:val="TerminalInOut"/>
+        <w:rPr>
+          <w:sz w:val="18"/>
+          <w:szCs w:val="18"/>
+        </w:rPr>
+      </w:pPr>
+      <w:r>
+        <w:rPr>
+          <w:sz w:val="18"/>
+          <w:szCs w:val="18"/>
+        </w:rPr>
+        <w:t xml:space="preserve">          CID: 00733164</w:t>
+      </w:r>
+    </w:p>
+    <w:p>
+      <w:pPr>
+        <w:pStyle w:val="TerminalInOut"/>
+        <w:rPr>
+          <w:sz w:val="18"/>
+          <w:szCs w:val="18"/>
+        </w:rPr>
+      </w:pPr>
+      <w:r>
+        <w:rPr>
+          <w:sz w:val="18"/>
+          <w:szCs w:val="18"/>
+        </w:rPr>
+        <w:t xml:space="preserve">  Course Code: M3SC</w:t>
+      </w:r>
+    </w:p>
+    <w:p>
+      <w:pPr>
+        <w:pStyle w:val="TerminalInOut"/>
+        <w:rPr>
+          <w:sz w:val="18"/>
+          <w:szCs w:val="18"/>
+        </w:rPr>
+      </w:pPr>
+      <w:r>
+        <w:rPr>
+          <w:sz w:val="18"/>
+          <w:szCs w:val="18"/>
+        </w:rPr>
+        <w:t>Email Address: yrb13@ic.ac.uk</w:t>
+      </w:r>
+    </w:p>
+    <w:p>
+      <w:pPr>
+        <w:pStyle w:val="TerminalInOut"/>
+        <w:rPr>
+          <w:sz w:val="18"/>
+          <w:szCs w:val="18"/>
+        </w:rPr>
+      </w:pPr>
+      <w:r>
+        <w:rPr>
+          <w:sz w:val="18"/>
+          <w:szCs w:val="18"/>
+        </w:rPr>
+        <w:t xml:space="preserve">         Time: 11:19:10 </w:t>
+      </w:r>
+    </w:p>
+    <w:p>
+      <w:pPr>
+        <w:pStyle w:val="TerminalInOut"/>
+        <w:rPr>
+          <w:sz w:val="18"/>
+          <w:szCs w:val="18"/>
+        </w:rPr>
+      </w:pPr>
+      <w:r>
+        <w:rPr>
+          <w:sz w:val="18"/>
+          <w:szCs w:val="18"/>
+        </w:rPr>
+        <w:t xml:space="preserve">         Date: </w:t>
+      </w:r>
+      <w:proofErr w:type="gramStart"/>
+      <w:r>
+        <w:rPr>
+          <w:sz w:val="18"/>
+          <w:szCs w:val="18"/>
+        </w:rPr>
+        <w:t>Mar  8</w:t>
+      </w:r>
+      <w:proofErr w:type="gramEnd"/>
+      <w:r>
+        <w:rPr>
+          <w:sz w:val="18"/>
+          <w:szCs w:val="18"/>
+        </w:rPr>
+        <w:t xml:space="preserve"> 2016 </w:t>
+      </w:r>
+    </w:p>
+    <w:p>
+      <w:pPr>
+        <w:pStyle w:val="TerminalInOut"/>
+        <w:rPr>
+          <w:sz w:val="18"/>
+          <w:szCs w:val="18"/>
+        </w:rPr>
+      </w:pPr>
+      <w:r>
+        <w:rPr>
+          <w:sz w:val="18"/>
+          <w:szCs w:val="18"/>
+        </w:rPr>
+        <w:t xml:space="preserve"> </w:t>
+      </w:r>
+    </w:p>
+    <w:p>
+      <w:pPr>
+        <w:pStyle w:val="TerminalInOut"/>
+        <w:rPr>
+          <w:sz w:val="18"/>
+          <w:szCs w:val="18"/>
+        </w:rPr>
+      </w:pPr>
+      <w:r>
+        <w:rPr>
+          <w:sz w:val="18"/>
+          <w:szCs w:val="18"/>
+        </w:rPr>
+        <w:t>Quartic Case: 2</w:t>
+      </w:r>
+    </w:p>
+    <w:p>
+      <w:pPr>
+        <w:pStyle w:val="TerminalInOut"/>
+        <w:rPr>
+          <w:sz w:val="18"/>
+          <w:szCs w:val="18"/>
+        </w:rPr>
+      </w:pPr>
+      <w:r>
+        <w:rPr>
+          <w:sz w:val="18"/>
+          <w:szCs w:val="18"/>
+        </w:rPr>
+        <w:t xml:space="preserve">       </w:t>
+      </w:r>
+      <w:proofErr w:type="gramStart"/>
+      <w:r>
+        <w:rPr>
+          <w:sz w:val="18"/>
+          <w:szCs w:val="18"/>
+        </w:rPr>
+        <w:t xml:space="preserve">b,   </w:t>
+      </w:r>
+      <w:proofErr w:type="gramEnd"/>
+      <w:r>
+        <w:rPr>
+          <w:sz w:val="18"/>
+          <w:szCs w:val="18"/>
+        </w:rPr>
+        <w:t xml:space="preserve">         t[1],          phi[1],            t[2],          phi[2],</w:t>
+      </w:r>
+    </w:p>
+    <w:p>
+      <w:pPr>
+        <w:pStyle w:val="TerminalInOut"/>
+        <w:rPr>
+          <w:rFonts w:eastAsiaTheme="minorEastAsia"/>
+          <w:sz w:val="18"/>
+          <w:szCs w:val="18"/>
+        </w:rPr>
+      </w:pPr>
+      <w:r>
+        <w:rPr>
+          <w:sz w:val="18"/>
+          <w:szCs w:val="18"/>
+        </w:rPr>
+        <w:t>0.996647,        0.413230,       44.903786,       -2.</w:t>
+      </w:r>
+      <w:proofErr w:type="gramStart"/>
+      <w:r>
+        <w:rPr>
+          <w:sz w:val="18"/>
+          <w:szCs w:val="18"/>
+        </w:rPr>
+        <w:t xml:space="preserve">440993,   </w:t>
+      </w:r>
+      <w:proofErr w:type="gramEnd"/>
+      <w:r>
+        <w:rPr>
+          <w:sz w:val="18"/>
+          <w:szCs w:val="18"/>
+        </w:rPr>
+        <w:t xml:space="preserve">  -135.445178,</w:t>
+      </w:r>
+    </w:p>
+    <w:p>
+      <w:pPr>
+        <w:rPr>
+          <w:rFonts w:eastAsiaTheme="minorEastAsia"/>
+        </w:rPr>
+      </w:pPr>
+    </w:p>
+    <w:p>
+      <w:pPr>
+        <w:rPr>
+          <w:rFonts w:eastAsiaTheme="minorEastAsia"/>
+        </w:rPr>
+      </w:pPr>
+      <w:r>
+        <w:rPr>
+          <w:rFonts w:eastAsiaTheme="minorEastAsia"/>
+        </w:rPr>
+        <w:t xml:space="preserve">The satellite is located in the positive quadrant and so I am interest in </w:t>
+      </w:r>
+      <m:oMath>
+        <m:r>
+          <w:rPr>
+            <w:rFonts w:ascii="Cambria Math" w:eastAsiaTheme="minorEastAsia" w:hAnsi="Cambria Math"/>
+          </w:rPr>
+          <m:t>ϕ</m:t>
+        </m:r>
+      </m:oMath>
+      <w:r>
+        <w:rPr>
+          <w:rFonts w:eastAsiaTheme="minorEastAsia"/>
+        </w:rPr>
+        <w:t xml:space="preserve"> between </w:t>
+      </w:r>
+      <w:r>
+        <w:rPr>
+          <w:rFonts w:eastAsiaTheme="minorEastAsia"/>
+        </w:rPr>
+        <w:t xml:space="preserve">0 and 90 degrees. That is the value for </w:t>
+      </w:r>
+      <m:oMath>
+        <m:r>
+          <w:rPr>
+            <w:rFonts w:ascii="Cambria Math" w:eastAsiaTheme="minorEastAsia" w:hAnsi="Cambria Math"/>
+          </w:rPr>
+          <m:t>ϕ</m:t>
+        </m:r>
+        <m:d>
+          <m:dPr>
+            <m:begChr m:val="["/>
+            <m:endChr m:val="]"/>
+            <m:ctrlPr>
+              <w:rPr>
+                <w:rFonts w:ascii="Cambria Math" w:eastAsiaTheme="minorEastAsia" w:hAnsi="Cambria Math"/>
+                <w:i/>
+              </w:rPr>
+            </m:ctrlPr>
+          </m:dPr>
+          <m:e>
+            <m:r>
+              <w:rPr>
+                <w:rFonts w:ascii="Cambria Math" w:eastAsiaTheme="minorEastAsia" w:hAnsi="Cambria Math"/>
+              </w:rPr>
+              <m:t>1</m:t>
+            </m:r>
+          </m:e>
+        </m:d>
+      </m:oMath>
+      <w:r>
+        <w:rPr>
+          <w:rFonts w:eastAsiaTheme="minorEastAsia"/>
+        </w:rPr>
+        <w:t>. Using this I find that the point directly below the satellite is</w:t>
+      </w:r>
+    </w:p>
+    <w:p>
+      <w:pPr>
+        <w:pStyle w:val="TerminalInOut"/>
+      </w:pPr>
+      <w:r>
+        <w:t>Coordinate directly below the Satellite (rescaled to actual size)</w:t>
+      </w:r>
+    </w:p>
+    <w:p>
+      <w:pPr>
+        <w:pStyle w:val="TerminalInOut"/>
+      </w:pPr>
+      <w:r>
+        <w:t>X =           4517590.99 m, Y =          4487348.076 m</w:t>
+      </w:r>
+    </w:p>
+    <w:p>
+      <w:pPr>
+        <w:pStyle w:val="TerminalInOut"/>
+      </w:pPr>
+    </w:p>
+    <w:p>
+      <w:pPr>
+        <w:pStyle w:val="TerminalInOut"/>
+      </w:pPr>
+      <w:r>
+        <w:t>Angle to Equator =                   45</w:t>
+      </w:r>
+    </w:p>
+    <w:p>
+      <w:pPr>
+        <w:pStyle w:val="TerminalInOut"/>
+      </w:pPr>
+      <w:r>
+        <w:t>Distance =               654321</w:t>
+      </w:r>
+      <w:r>
+        <w:t xml:space="preserve"> m</w:t>
+      </w:r>
+    </w:p>
+    <w:p>
+      <w:pPr>
+        <w:rPr>
+          <w:rFonts w:eastAsiaTheme="minorEastAsia"/>
+        </w:rPr>
+      </w:pPr>
+    </w:p>
+    <w:p>
+      <w:pPr>
+        <w:rPr>
+          <w:rFonts w:eastAsiaTheme="minorEastAsia"/>
+        </w:rPr>
+      </w:pPr>
+      <w:r>
+        <w:rPr>
+          <w:rFonts w:eastAsiaTheme="minorEastAsia"/>
+        </w:rPr>
+        <w:t>This distance between these two points can be simply found the formula</w:t>
+      </w:r>
+    </w:p>
+    <w:p>
+      <w:pPr>
+        <w:rPr>
+          <w:rFonts w:eastAsiaTheme="minorEastAsia"/>
+        </w:rPr>
+      </w:pPr>
+    </w:p>
+    <w:p>
+      <w:pPr>
+        <w:jc w:val="center"/>
+        <w:rPr>
+          <w:rFonts w:eastAsiaTheme="minorEastAsia"/>
+        </w:rPr>
+      </w:pPr>
+      <m:oMathPara>
+        <m:oMath>
+          <m:r>
+            <w:rPr>
+              <w:rFonts w:ascii="Cambria Math" w:eastAsiaTheme="minorEastAsia" w:hAnsi="Cambria Math"/>
+            </w:rPr>
+            <m:t>d=</m:t>
+          </m:r>
+          <m:rad>
+            <m:radPr>
+              <m:degHide m:val="1"/>
+              <m:ctrlPr>
+                <w:rPr>
+                  <w:rFonts w:ascii="Cambria Math" w:eastAsiaTheme="minorEastAsia" w:hAnsi="Cambria Math"/>
+                  <w:i/>
+                </w:rPr>
+              </m:ctrlPr>
+            </m:radPr>
+            <m:deg/>
+            <m:e>
+              <m:sSup>
+                <m:sSupPr>
+                  <m:ctrlPr>
+                    <w:rPr>
+                      <w:rFonts w:ascii="Cambria Math" w:eastAsiaTheme="minorEastAsia" w:hAnsi="Cambria Math"/>
+                      <w:i/>
+                    </w:rPr>
+                  </m:ctrlPr>
+                </m:sSupPr>
+                <m:e>
+                  <m:d>
+                    <m:dPr>
+                      <m:ctrlPr>
+                        <w:rPr>
+                          <w:rFonts w:ascii="Cambria Math" w:eastAsiaTheme="minorEastAsia" w:hAnsi="Cambria Math"/>
+                          <w:i/>
+                        </w:rPr>
+                      </m:ctrlPr>
+                    </m:dPr>
+                    <m:e>
+                      <m:sSub>
+                        <m:sSubPr>
+                          <m:ctrlPr>
+                            <w:rPr>
+                              <w:rFonts w:ascii="Cambria Math" w:eastAsiaTheme="minorEastAsia" w:hAnsi="Cambria Math"/>
+                              <w:i/>
+                            </w:rPr>
+                          </m:ctrlPr>
+                        </m:sSubPr>
+                        <m:e>
+                          <m:r>
+                            <w:rPr>
+                              <w:rFonts w:ascii="Cambria Math" w:eastAsiaTheme="minorEastAsia" w:hAnsi="Cambria Math"/>
+                            </w:rPr>
+                            <m:t>x</m:t>
+                          </m:r>
+                        </m:e>
+                        <m:sub>
+                          <m:r>
+                            <w:rPr>
+                              <w:rFonts w:ascii="Cambria Math" w:eastAsiaTheme="minorEastAsia" w:hAnsi="Cambria Math"/>
+                            </w:rPr>
+                            <m:t>e</m:t>
+                          </m:r>
+                        </m:sub>
+                      </m:sSub>
+                      <m:r>
+                        <w:rPr>
+                          <w:rFonts w:ascii="Cambria Math" w:eastAsiaTheme="minorEastAsia" w:hAnsi="Cambria Math"/>
+                        </w:rPr>
+                        <m:t>-</m:t>
+                      </m:r>
+                      <m:sSub>
+                        <m:sSubPr>
+                          <m:ctrlPr>
+                            <w:rPr>
+                              <w:rFonts w:ascii="Cambria Math" w:eastAsiaTheme="minorEastAsia" w:hAnsi="Cambria Math"/>
+                              <w:i/>
+                            </w:rPr>
+                          </m:ctrlPr>
+                        </m:sSubPr>
+                        <m:e>
+                          <m:r>
+                            <w:rPr>
+                              <w:rFonts w:ascii="Cambria Math" w:eastAsiaTheme="minorEastAsia" w:hAnsi="Cambria Math"/>
+                            </w:rPr>
+                            <m:t>x</m:t>
+                          </m:r>
+                        </m:e>
+                        <m:sub>
+                          <m:r>
+                            <w:rPr>
+                              <w:rFonts w:ascii="Cambria Math" w:eastAsiaTheme="minorEastAsia" w:hAnsi="Cambria Math"/>
+                            </w:rPr>
+                            <m:t>p</m:t>
+                          </m:r>
+                        </m:sub>
+                      </m:sSub>
+                    </m:e>
+                  </m:d>
+                </m:e>
+                <m:sup>
+                  <m:r>
+                    <w:rPr>
+                      <w:rFonts w:ascii="Cambria Math" w:eastAsiaTheme="minorEastAsia" w:hAnsi="Cambria Math"/>
+                    </w:rPr>
+                    <m:t>2</m:t>
+                  </m:r>
+                </m:sup>
+              </m:sSup>
+              <m:r>
+                <w:rPr>
+                  <w:rFonts w:ascii="Cambria Math" w:eastAsiaTheme="minorEastAsia" w:hAnsi="Cambria Math"/>
+                </w:rPr>
+                <m:t>+</m:t>
+              </m:r>
+              <m:sSup>
+                <m:sSupPr>
+                  <m:ctrlPr>
+                    <w:rPr>
+                      <w:rFonts w:ascii="Cambria Math" w:eastAsiaTheme="minorEastAsia" w:hAnsi="Cambria Math"/>
+                      <w:i/>
+                    </w:rPr>
+                  </m:ctrlPr>
+                </m:sSupPr>
+                <m:e>
+                  <m:d>
+                    <m:dPr>
+                      <m:ctrlPr>
+                        <w:rPr>
+                          <w:rFonts w:ascii="Cambria Math" w:eastAsiaTheme="minorEastAsia" w:hAnsi="Cambria Math"/>
+                          <w:i/>
+                        </w:rPr>
+                      </m:ctrlPr>
+                    </m:dPr>
+                    <m:e>
+                      <m:sSub>
+                        <m:sSubPr>
+                          <m:ctrlPr>
+                            <w:rPr>
+                              <w:rFonts w:ascii="Cambria Math" w:eastAsiaTheme="minorEastAsia" w:hAnsi="Cambria Math"/>
+                              <w:i/>
+                            </w:rPr>
+                          </m:ctrlPr>
+                        </m:sSubPr>
+                        <m:e>
+                          <m:r>
+                            <w:rPr>
+                              <w:rFonts w:ascii="Cambria Math" w:eastAsiaTheme="minorEastAsia" w:hAnsi="Cambria Math"/>
+                            </w:rPr>
+                            <m:t>y</m:t>
+                          </m:r>
+                        </m:e>
+                        <m:sub>
+                          <m:r>
+                            <w:rPr>
+                              <w:rFonts w:ascii="Cambria Math" w:eastAsiaTheme="minorEastAsia" w:hAnsi="Cambria Math"/>
+                            </w:rPr>
+                            <m:t>e</m:t>
+                          </m:r>
+                        </m:sub>
+                      </m:sSub>
+                      <m:r>
+                        <w:rPr>
+                          <w:rFonts w:ascii="Cambria Math" w:eastAsiaTheme="minorEastAsia" w:hAnsi="Cambria Math"/>
+                        </w:rPr>
+                        <m:t>-</m:t>
+                      </m:r>
+                      <m:sSub>
+                        <m:sSubPr>
+                          <m:ctrlPr>
+                            <w:rPr>
+                              <w:rFonts w:ascii="Cambria Math" w:eastAsiaTheme="minorEastAsia" w:hAnsi="Cambria Math"/>
+                              <w:i/>
+                            </w:rPr>
+                          </m:ctrlPr>
+                        </m:sSubPr>
+                        <m:e>
+                          <m:r>
+                            <w:rPr>
+                              <w:rFonts w:ascii="Cambria Math" w:eastAsiaTheme="minorEastAsia" w:hAnsi="Cambria Math"/>
+                            </w:rPr>
+                            <m:t>y</m:t>
+                          </m:r>
+                        </m:e>
+                        <m:sub>
+                          <m:r>
+                            <w:rPr>
+                              <w:rFonts w:ascii="Cambria Math" w:eastAsiaTheme="minorEastAsia" w:hAnsi="Cambria Math"/>
+                            </w:rPr>
+                            <m:t>p</m:t>
+                          </m:r>
+                        </m:sub>
+                      </m:sSub>
+                    </m:e>
+                  </m:d>
+                </m:e>
+                <m:sup>
+                  <m:r>
+                    <w:rPr>
+                      <w:rFonts w:ascii="Cambria Math" w:eastAsiaTheme="minorEastAsia" w:hAnsi="Cambria Math"/>
+                    </w:rPr>
+                    <m:t>2</m:t>
+                  </m:r>
+                </m:sup>
+              </m:sSup>
+              <m:r>
+                <w:rPr>
+                  <w:rFonts w:ascii="Cambria Math" w:eastAsiaTheme="minorEastAsia" w:hAnsi="Cambria Math"/>
+                </w:rPr>
+                <m:t xml:space="preserve"> </m:t>
+              </m:r>
+            </m:e>
+          </m:rad>
+        </m:oMath>
+      </m:oMathPara>
+    </w:p>
+    <w:p>
+      <w:pPr>
+        <w:jc w:val="center"/>
+        <w:rPr>
+          <w:rFonts w:eastAsiaTheme="minorEastAsia"/>
+        </w:rPr>
+      </w:pPr>
+    </w:p>
+    <w:p>
+      <w:pPr>
+        <w:jc w:val="center"/>
+        <w:rPr>
+          <w:rFonts w:eastAsiaTheme="minorEastAsia"/>
+        </w:rPr>
+      </w:pPr>
+      <m:oMathPara>
+        <m:oMath>
+          <m:r>
+            <w:rPr>
+              <w:rFonts w:ascii="Cambria Math" w:eastAsiaTheme="minorEastAsia" w:hAnsi="Cambria Math"/>
+            </w:rPr>
+            <m:t xml:space="preserve">distance= </m:t>
+          </m:r>
+          <m:r>
+            <m:rPr>
+              <m:sty m:val="p"/>
+            </m:rPr>
+            <w:rPr>
+              <w:rFonts w:ascii="Cambria Math" w:hAnsi="Cambria Math"/>
+            </w:rPr>
+            <m:t>654321 m</m:t>
+          </m:r>
+        </m:oMath>
+      </m:oMathPara>
+    </w:p>
+    <w:p>
+      <w:pPr>
+        <w:rPr>
+          <w:rFonts w:eastAsiaTheme="minorEastAsia"/>
+        </w:rPr>
+      </w:pPr>
+    </w:p>
+    <w:p>
+      <w:pPr>
+        <w:rPr>
+          <w:rFonts w:eastAsiaTheme="minorEastAsia"/>
+        </w:rPr>
+      </w:pPr>
+      <w:r>
+        <w:rPr>
+          <w:rFonts w:eastAsiaTheme="minorEastAsia"/>
+        </w:rPr>
+        <w:t xml:space="preserve">and the angle using the formula </w:t>
+      </w:r>
+      <w:r>
+        <w:rPr>
+          <w:rFonts w:eastAsiaTheme="minorEastAsia"/>
+        </w:rPr>
+        <w:t xml:space="preserve">(for radians, converted to angles by multiplying by </w:t>
+      </w:r>
+      <m:oMath>
+        <m:f>
+          <m:fPr>
+            <m:ctrlPr>
+              <w:rPr>
+                <w:rFonts w:ascii="Cambria Math" w:eastAsiaTheme="minorEastAsia" w:hAnsi="Cambria Math"/>
+                <w:i/>
+              </w:rPr>
+            </m:ctrlPr>
+          </m:fPr>
+          <m:num>
+            <m:r>
+              <w:rPr>
+                <w:rFonts w:ascii="Cambria Math" w:eastAsiaTheme="minorEastAsia" w:hAnsi="Cambria Math"/>
+              </w:rPr>
+              <m:t>180</m:t>
+            </m:r>
+          </m:num>
+          <m:den>
+            <m:r>
+              <w:rPr>
+                <w:rFonts w:ascii="Cambria Math" w:eastAsiaTheme="minorEastAsia" w:hAnsi="Cambria Math"/>
+              </w:rPr>
+              <m:t>π</m:t>
+            </m:r>
+          </m:den>
+        </m:f>
+      </m:oMath>
+    </w:p>
+    <w:p>
+      <w:pPr>
+        <w:rPr>
+          <w:rFonts w:eastAsiaTheme="minorEastAsia"/>
+        </w:rPr>
+      </w:pPr>
+    </w:p>
+    <w:p>
+      <w:pPr>
+        <w:rPr>
+          <w:rFonts w:eastAsiaTheme="minorEastAsia"/>
+        </w:rPr>
+      </w:pPr>
+      <m:oMathPara>
+        <m:oMath>
+          <m:r>
+            <w:rPr>
+              <w:rFonts w:ascii="Cambria Math" w:eastAsiaTheme="minorEastAsia" w:hAnsi="Cambria Math"/>
+            </w:rPr>
+            <m:t>angle</m:t>
+          </m:r>
+          <m:r>
+            <w:rPr>
+              <w:rFonts w:ascii="Cambria Math" w:eastAsiaTheme="minorEastAsia" w:hAnsi="Cambria Math"/>
+            </w:rPr>
+            <m:t>, θ</m:t>
+          </m:r>
+          <m:r>
+            <w:rPr>
+              <w:rFonts w:ascii="Cambria Math" w:eastAsiaTheme="minorEastAsia" w:hAnsi="Cambria Math"/>
+            </w:rPr>
+            <m:t>=</m:t>
+          </m:r>
+          <m:func>
+            <m:funcPr>
+              <m:ctrlPr>
+                <w:rPr>
+                  <w:rFonts w:ascii="Cambria Math" w:eastAsiaTheme="minorEastAsia" w:hAnsi="Cambria Math"/>
+                  <w:i/>
+                </w:rPr>
+              </m:ctrlPr>
+            </m:funcPr>
+            <m:fName>
+              <m:r>
+                <m:rPr>
+                  <m:sty m:val="p"/>
+                </m:rPr>
+                <w:rPr>
+                  <w:rFonts w:ascii="Cambria Math" w:eastAsiaTheme="minorEastAsia" w:hAnsi="Cambria Math"/>
+                </w:rPr>
+                <m:t>arctan</m:t>
+              </m:r>
+            </m:fName>
+            <m:e>
+              <m:d>
+                <m:dPr>
+                  <m:ctrlPr>
+                    <w:rPr>
+                      <w:rFonts w:ascii="Cambria Math" w:eastAsiaTheme="minorEastAsia" w:hAnsi="Cambria Math"/>
+                      <w:i/>
+                    </w:rPr>
+                  </m:ctrlPr>
+                </m:dPr>
+                <m:e>
+                  <m:r>
+                    <w:rPr>
+                      <w:rFonts w:ascii="Cambria Math" w:eastAsiaTheme="minorEastAsia" w:hAnsi="Cambria Math"/>
+                    </w:rPr>
+                    <m:t>gradient</m:t>
+                  </m:r>
+                </m:e>
+              </m:d>
+            </m:e>
+          </m:func>
+          <m:r>
+            <w:rPr>
+              <w:rFonts w:ascii="Cambria Math" w:eastAsiaTheme="minorEastAsia" w:hAnsi="Cambria Math"/>
+            </w:rPr>
+            <m:t>=</m:t>
+          </m:r>
+          <m:r>
+            <m:rPr>
+              <m:sty m:val="p"/>
+            </m:rPr>
+            <w:rPr>
+              <w:rFonts w:ascii="Cambria Math" w:eastAsiaTheme="minorEastAsia" w:hAnsi="Cambria Math"/>
+            </w:rPr>
+            <m:t>arctan⁡(</m:t>
+          </m:r>
+          <m:f>
+            <m:fPr>
+              <m:ctrlPr>
+                <w:rPr>
+                  <w:rFonts w:ascii="Cambria Math" w:eastAsiaTheme="minorEastAsia" w:hAnsi="Cambria Math"/>
+                </w:rPr>
+              </m:ctrlPr>
+            </m:fPr>
+            <m:num>
+              <m:func>
+                <m:funcPr>
+                  <m:ctrlPr>
+                    <w:rPr>
+                      <w:rFonts w:ascii="Cambria Math" w:eastAsiaTheme="minorEastAsia" w:hAnsi="Cambria Math"/>
+                    </w:rPr>
+                  </m:ctrlPr>
+                </m:funcPr>
+                <m:fName>
+                  <m:r>
+                    <m:rPr>
+                      <m:sty m:val="p"/>
+                    </m:rPr>
+                    <w:rPr>
+                      <w:rFonts w:ascii="Cambria Math" w:eastAsiaTheme="minorEastAsia" w:hAnsi="Cambria Math"/>
+                    </w:rPr>
+                    <m:t>tan</m:t>
+                  </m:r>
+                </m:fName>
+                <m:e>
+                  <m:d>
+                    <m:dPr>
+                      <m:ctrlPr>
+                        <w:rPr>
+                          <w:rFonts w:ascii="Cambria Math" w:eastAsiaTheme="minorEastAsia" w:hAnsi="Cambria Math"/>
+                        </w:rPr>
+                      </m:ctrlPr>
+                    </m:dPr>
+                    <m:e>
+                      <m:r>
+                        <m:rPr>
+                          <m:sty m:val="p"/>
+                        </m:rPr>
+                        <w:rPr>
+                          <w:rFonts w:ascii="Cambria Math" w:eastAsiaTheme="minorEastAsia" w:hAnsi="Cambria Math"/>
+                        </w:rPr>
+                        <m:t>ϕ</m:t>
+                      </m:r>
+                      <m:d>
+                        <m:dPr>
+                          <m:begChr m:val="["/>
+                          <m:endChr m:val="]"/>
+                          <m:ctrlPr>
+                            <w:rPr>
+                              <w:rFonts w:ascii="Cambria Math" w:eastAsiaTheme="minorEastAsia" w:hAnsi="Cambria Math"/>
+                            </w:rPr>
+                          </m:ctrlPr>
+                        </m:dPr>
+                        <m:e>
+                          <m:r>
+                            <m:rPr>
+                              <m:sty m:val="p"/>
+                            </m:rPr>
+                            <w:rPr>
+                              <w:rFonts w:ascii="Cambria Math" w:eastAsiaTheme="minorEastAsia" w:hAnsi="Cambria Math"/>
+                            </w:rPr>
+                            <m:t>1</m:t>
+                          </m:r>
+                        </m:e>
+                      </m:d>
+                    </m:e>
+                  </m:d>
+                </m:e>
+              </m:func>
+            </m:num>
+            <m:den>
+              <m:r>
+                <m:rPr>
+                  <m:sty m:val="p"/>
+                </m:rPr>
+                <w:rPr>
+                  <w:rFonts w:ascii="Cambria Math" w:eastAsiaTheme="minorEastAsia" w:hAnsi="Cambria Math"/>
+                </w:rPr>
+                <m:t>b</m:t>
+              </m:r>
+            </m:den>
+          </m:f>
+          <m:r>
+            <m:rPr>
+              <m:sty m:val="p"/>
+            </m:rPr>
+            <w:rPr>
+              <w:rFonts w:ascii="Cambria Math" w:eastAsiaTheme="minorEastAsia" w:hAnsi="Cambria Math"/>
+            </w:rPr>
+            <m:t>)</m:t>
+          </m:r>
+        </m:oMath>
+      </m:oMathPara>
+    </w:p>
+    <w:p>
+      <w:pPr>
+        <w:rPr>
+          <w:rFonts w:eastAsiaTheme="minorEastAsia"/>
+        </w:rPr>
+      </w:pPr>
+      <m:oMathPara>
+        <m:oMath>
+          <m:r>
+            <w:rPr>
+              <w:rFonts w:ascii="Cambria Math" w:eastAsiaTheme="minorEastAsia" w:hAnsi="Cambria Math"/>
+            </w:rPr>
+            <m:t xml:space="preserve">θ= </m:t>
+          </m:r>
+          <m:r>
+            <m:rPr>
+              <m:sty m:val="p"/>
+            </m:rPr>
+            <w:rPr>
+              <w:rFonts w:ascii="Cambria Math" w:hAnsi="Cambria Math"/>
+            </w:rPr>
+            <m:t>45</m:t>
+          </m:r>
+          <m:r>
+            <m:rPr>
+              <m:sty m:val="p"/>
+            </m:rPr>
+            <w:rPr>
+              <w:rFonts w:ascii="Cambria Math" w:hAnsi="Cambria Math"/>
+            </w:rPr>
+            <m:t>°</m:t>
+          </m:r>
+        </m:oMath>
+      </m:oMathPara>
+    </w:p>
+    <w:p>
+      <w:pPr>
+        <w:rPr>
+          <w:rFonts w:eastAsiaTheme="minorEastAsia"/>
+        </w:rPr>
+      </w:pPr>
+    </w:p>
+    <w:p>
+      <w:pPr>
+        <w:pStyle w:val="Heading2"/>
+        <w:rPr>
+          <w:rFonts w:eastAsiaTheme="minorEastAsia"/>
+        </w:rPr>
+      </w:pPr>
+      <w:r>
+        <w:rPr>
+          <w:rFonts w:eastAsiaTheme="minorEastAsia"/>
+        </w:rPr>
+        <w:t>Cassini Probe</w:t>
+      </w:r>
+    </w:p>
+    <w:p/>
+    <w:p>
+      <w:pPr>
+        <w:rPr>
+          <w:rFonts w:eastAsiaTheme="minorEastAsia"/>
+        </w:rPr>
+      </w:pPr>
+      <w:r>
+        <w:rPr>
+          <w:rFonts w:eastAsiaTheme="minorEastAsia"/>
+        </w:rPr>
+        <w:t xml:space="preserve">Using exactly the same method as for </w:t>
+      </w:r>
+      <w:r>
+        <w:rPr>
+          <w:rFonts w:eastAsiaTheme="minorEastAsia"/>
+        </w:rPr>
+        <w:t>the satellite above the earth we find for the Cassini probe the following information</w:t>
+      </w:r>
+    </w:p>
+    <w:p>
+      <w:pPr>
+        <w:rPr>
+          <w:rFonts w:eastAsiaTheme="minorEastAsia"/>
+        </w:rPr>
+      </w:pPr>
+    </w:p>
+    <w:p>
+      <w:pPr>
+        <w:pStyle w:val="TerminalInOut"/>
+        <w:rPr>
+          <w:sz w:val="18"/>
+          <w:szCs w:val="18"/>
+        </w:rPr>
+      </w:pPr>
+      <w:r>
+        <w:rPr>
+          <w:sz w:val="18"/>
+          <w:szCs w:val="18"/>
+        </w:rPr>
+        <w:t xml:space="preserve">         Name: Bhageria, Yadu</w:t>
+      </w:r>
+    </w:p>
+    <w:p>
+      <w:pPr>
+        <w:pStyle w:val="TerminalInOut"/>
+        <w:rPr>
+          <w:sz w:val="18"/>
+          <w:szCs w:val="18"/>
+        </w:rPr>
+      </w:pPr>
+      <w:r>
+        <w:rPr>
+          <w:sz w:val="18"/>
+          <w:szCs w:val="18"/>
+        </w:rPr>
+        <w:t xml:space="preserve">          CID: 00733164</w:t>
+      </w:r>
+    </w:p>
+    <w:p>
+      <w:pPr>
+        <w:pStyle w:val="TerminalInOut"/>
+        <w:rPr>
+          <w:sz w:val="18"/>
+          <w:szCs w:val="18"/>
+        </w:rPr>
+      </w:pPr>
+      <w:r>
+        <w:rPr>
+          <w:sz w:val="18"/>
+          <w:szCs w:val="18"/>
+        </w:rPr>
+        <w:t xml:space="preserve">  Course Code: M3SC</w:t>
+      </w:r>
+    </w:p>
+    <w:p>
+      <w:pPr>
+        <w:pStyle w:val="TerminalInOut"/>
+        <w:rPr>
+          <w:sz w:val="18"/>
+          <w:szCs w:val="18"/>
+        </w:rPr>
+      </w:pPr>
+      <w:r>
+        <w:rPr>
+          <w:sz w:val="18"/>
+          <w:szCs w:val="18"/>
+        </w:rPr>
+        <w:t>Email Address: yrb13@ic.ac.uk</w:t>
+      </w:r>
+    </w:p>
+    <w:p>
+      <w:pPr>
+        <w:pStyle w:val="TerminalInOut"/>
+        <w:rPr>
+          <w:sz w:val="18"/>
+          <w:szCs w:val="18"/>
+        </w:rPr>
+      </w:pPr>
+      <w:r>
+        <w:rPr>
+          <w:sz w:val="18"/>
+          <w:szCs w:val="18"/>
+        </w:rPr>
+        <w:t xml:space="preserve">         Time: 11:56:57 </w:t>
+      </w:r>
+    </w:p>
+    <w:p>
+      <w:pPr>
+        <w:pStyle w:val="TerminalInOut"/>
+        <w:rPr>
+          <w:sz w:val="18"/>
+          <w:szCs w:val="18"/>
+        </w:rPr>
+      </w:pPr>
+      <w:r>
+        <w:rPr>
+          <w:sz w:val="18"/>
+          <w:szCs w:val="18"/>
+        </w:rPr>
+        <w:t xml:space="preserve">         Date: </w:t>
+      </w:r>
+      <w:proofErr w:type="gramStart"/>
+      <w:r>
+        <w:rPr>
+          <w:sz w:val="18"/>
+          <w:szCs w:val="18"/>
+        </w:rPr>
+        <w:t>Mar  8</w:t>
+      </w:r>
+      <w:proofErr w:type="gramEnd"/>
+      <w:r>
+        <w:rPr>
+          <w:sz w:val="18"/>
+          <w:szCs w:val="18"/>
+        </w:rPr>
+        <w:t xml:space="preserve"> 2016 </w:t>
+      </w:r>
+    </w:p>
+    <w:p>
+      <w:pPr>
+        <w:pStyle w:val="TerminalInOut"/>
+        <w:rPr>
+          <w:sz w:val="18"/>
+          <w:szCs w:val="18"/>
+        </w:rPr>
+      </w:pPr>
+      <w:r>
+        <w:rPr>
+          <w:sz w:val="18"/>
+          <w:szCs w:val="18"/>
+        </w:rPr>
+        <w:t xml:space="preserve"> </w:t>
+      </w:r>
+    </w:p>
+    <w:p>
+      <w:pPr>
+        <w:pStyle w:val="TerminalInOut"/>
+        <w:rPr>
+          <w:sz w:val="18"/>
+          <w:szCs w:val="18"/>
+        </w:rPr>
+      </w:pPr>
+      <w:r>
+        <w:rPr>
+          <w:sz w:val="18"/>
+          <w:szCs w:val="18"/>
+        </w:rPr>
+        <w:t>Quartic Case: 2</w:t>
+      </w:r>
+    </w:p>
+    <w:p>
+      <w:pPr>
+        <w:pStyle w:val="TerminalInOut"/>
+        <w:rPr>
+          <w:sz w:val="18"/>
+          <w:szCs w:val="18"/>
+        </w:rPr>
+      </w:pPr>
+      <w:r>
+        <w:rPr>
+          <w:sz w:val="18"/>
+          <w:szCs w:val="18"/>
+        </w:rPr>
+        <w:t xml:space="preserve">       </w:t>
+      </w:r>
+      <w:proofErr w:type="gramStart"/>
+      <w:r>
+        <w:rPr>
+          <w:sz w:val="18"/>
+          <w:szCs w:val="18"/>
+        </w:rPr>
+        <w:t xml:space="preserve">b,   </w:t>
+      </w:r>
+      <w:proofErr w:type="gramEnd"/>
+      <w:r>
+        <w:rPr>
+          <w:sz w:val="18"/>
+          <w:szCs w:val="18"/>
+        </w:rPr>
+        <w:t xml:space="preserve">         t[1],          phi[1],            t[2],          phi[2],</w:t>
+      </w:r>
+    </w:p>
+    <w:p>
+      <w:pPr>
+        <w:pStyle w:val="TerminalInOut"/>
+        <w:rPr>
+          <w:sz w:val="18"/>
+          <w:szCs w:val="18"/>
+        </w:rPr>
+      </w:pPr>
+      <w:r>
+        <w:rPr>
+          <w:sz w:val="18"/>
+          <w:szCs w:val="18"/>
+        </w:rPr>
+        <w:lastRenderedPageBreak/>
+        <w:t>0.887499,        0.447308,        0.841226,       -2.</w:t>
+      </w:r>
+      <w:proofErr w:type="gramStart"/>
+      <w:r>
+        <w:rPr>
+          <w:sz w:val="18"/>
+          <w:szCs w:val="18"/>
+        </w:rPr>
+        <w:t xml:space="preserve">976458,   </w:t>
+      </w:r>
+      <w:proofErr w:type="gramEnd"/>
+      <w:r>
+        <w:rPr>
+          <w:sz w:val="18"/>
+          <w:szCs w:val="18"/>
+        </w:rPr>
+        <w:t xml:space="preserve">    -2.493350,</w:t>
+      </w:r>
+    </w:p>
+    <w:p>
+      <w:pPr>
+        <w:pStyle w:val="TerminalInOut"/>
+        <w:rPr>
+          <w:sz w:val="18"/>
+          <w:szCs w:val="18"/>
+        </w:rPr>
+      </w:pPr>
+    </w:p>
+    <w:p>
+      <w:pPr>
+        <w:pStyle w:val="TerminalInOut"/>
+        <w:rPr>
+          <w:sz w:val="18"/>
+          <w:szCs w:val="18"/>
+        </w:rPr>
+      </w:pPr>
+      <w:r>
+        <w:rPr>
+          <w:sz w:val="18"/>
+          <w:szCs w:val="18"/>
+        </w:rPr>
+        <w:t>Coordinate directly below the Satellite (rescaled to actual size)</w:t>
+      </w:r>
+    </w:p>
+    <w:p>
+      <w:pPr>
+        <w:pStyle w:val="TerminalInOut"/>
+        <w:rPr>
+          <w:sz w:val="18"/>
+          <w:szCs w:val="18"/>
+        </w:rPr>
+      </w:pPr>
+      <w:r>
+        <w:rPr>
+          <w:sz w:val="18"/>
+          <w:szCs w:val="18"/>
+        </w:rPr>
+        <w:t>X =          40212911.67 m, Y =          39914067.27 m</w:t>
+      </w:r>
+    </w:p>
+    <w:p>
+      <w:pPr>
+        <w:pStyle w:val="TerminalInOut"/>
+        <w:rPr>
+          <w:sz w:val="18"/>
+          <w:szCs w:val="18"/>
+        </w:rPr>
+      </w:pPr>
+    </w:p>
+    <w:p>
+      <w:pPr>
+        <w:pStyle w:val="TerminalInOut"/>
+        <w:rPr>
+          <w:sz w:val="18"/>
+          <w:szCs w:val="18"/>
+        </w:rPr>
+      </w:pPr>
+      <w:r>
+        <w:rPr>
+          <w:sz w:val="18"/>
+          <w:szCs w:val="18"/>
+        </w:rPr>
+        <w:t xml:space="preserve">Angle to Equator =    </w:t>
+      </w:r>
+      <w:r>
+        <w:rPr>
+          <w:sz w:val="18"/>
+          <w:szCs w:val="18"/>
+        </w:rPr>
+        <w:t xml:space="preserve">     51.56620156</w:t>
+      </w:r>
+    </w:p>
+    <w:p>
+      <w:pPr>
+        <w:pStyle w:val="TerminalInOut"/>
+        <w:rPr>
+          <w:rFonts w:eastAsiaTheme="minorEastAsia"/>
+          <w:sz w:val="18"/>
+          <w:szCs w:val="18"/>
+        </w:rPr>
+      </w:pPr>
+      <w:r>
+        <w:rPr>
+          <w:sz w:val="18"/>
+          <w:szCs w:val="18"/>
+        </w:rPr>
+        <w:t>Distance =           12345678.9</w:t>
+      </w:r>
+      <w:r>
+        <w:rPr>
+          <w:sz w:val="18"/>
+          <w:szCs w:val="18"/>
+        </w:rPr>
+        <w:t xml:space="preserve"> m</w:t>
+      </w:r>
+    </w:p>
+    <w:p>
+      <w:pPr>
+        <w:rPr>
+          <w:rFonts w:eastAsiaTheme="minorEastAsia"/>
+        </w:rPr>
+      </w:pPr>
+    </w:p>
+    <w:p>
+      <w:pPr>
+        <w:rPr>
+          <w:rFonts w:eastAsiaTheme="minorEastAsia"/>
+        </w:rPr>
+      </w:pPr>
+      <w:r>
+        <w:rPr>
+          <w:rFonts w:eastAsiaTheme="minorEastAsia"/>
+        </w:rPr>
+        <w:t>The values I get are</w:t>
+      </w:r>
+    </w:p>
+    <w:p>
+      <w:pPr>
+        <w:rPr>
+          <w:rFonts w:eastAsiaTheme="minorEastAsia"/>
+        </w:rPr>
+      </w:pPr>
+    </w:p>
+    <w:p>
+      <w:pPr>
+        <w:rPr>
+          <w:rFonts w:eastAsiaTheme="minorEastAsia"/>
+          <w:sz w:val="22"/>
+          <w:szCs w:val="22"/>
+        </w:rPr>
+      </w:pPr>
+      <m:oMathPara>
+        <m:oMath>
+          <m:r>
+            <w:rPr>
+              <w:rFonts w:ascii="Cambria Math" w:eastAsiaTheme="minorEastAsia" w:hAnsi="Cambria Math"/>
+              <w:sz w:val="22"/>
+              <w:szCs w:val="22"/>
+            </w:rPr>
+            <m:t xml:space="preserve">distance= </m:t>
+          </m:r>
+          <m:r>
+            <m:rPr>
+              <m:sty m:val="p"/>
+            </m:rPr>
+            <w:rPr>
+              <w:rFonts w:ascii="Cambria Math" w:hAnsi="Cambria Math"/>
+              <w:sz w:val="22"/>
+              <w:szCs w:val="22"/>
+            </w:rPr>
+            <m:t>12345678.9</m:t>
+          </m:r>
+          <m:r>
+            <m:rPr>
+              <m:sty m:val="p"/>
+            </m:rPr>
+            <w:rPr>
+              <w:rFonts w:ascii="Cambria Math" w:hAnsi="Cambria Math"/>
+              <w:sz w:val="22"/>
+              <w:szCs w:val="22"/>
+            </w:rPr>
+            <m:t>m</m:t>
+          </m:r>
+        </m:oMath>
+      </m:oMathPara>
+    </w:p>
+    <w:p>
+      <w:pPr>
+        <w:jc w:val="center"/>
+        <w:rPr>
+          <w:rFonts w:eastAsiaTheme="minorEastAsia"/>
+          <w:sz w:val="22"/>
+          <w:szCs w:val="22"/>
+        </w:rPr>
+      </w:pPr>
+      <m:oMathPara>
+        <m:oMath>
+          <m:r>
+            <w:rPr>
+              <w:rFonts w:ascii="Cambria Math" w:eastAsiaTheme="minorEastAsia" w:hAnsi="Cambria Math"/>
+              <w:sz w:val="22"/>
+              <w:szCs w:val="22"/>
+            </w:rPr>
+            <m:t>θ=</m:t>
+          </m:r>
+          <m:r>
+            <m:rPr>
+              <m:sty m:val="p"/>
+            </m:rPr>
+            <w:rPr>
+              <w:rFonts w:ascii="Cambria Math" w:hAnsi="Cambria Math"/>
+              <w:sz w:val="22"/>
+              <w:szCs w:val="22"/>
+            </w:rPr>
+            <m:t>51.56620156</m:t>
+          </m:r>
+          <m:r>
+            <m:rPr>
+              <m:sty m:val="p"/>
+            </m:rPr>
+            <w:rPr>
+              <w:rFonts w:ascii="Cambria Math" w:hAnsi="Cambria Math"/>
+              <w:sz w:val="22"/>
+              <w:szCs w:val="22"/>
+            </w:rPr>
+            <m:t>°</m:t>
+          </m:r>
+        </m:oMath>
+      </m:oMathPara>
+    </w:p>
+    <w:p>
+      <w:pPr>
+        <w:rPr>
+          <w:rFonts w:eastAsiaTheme="minorEastAsia"/>
+        </w:rPr>
+      </w:pPr>
+    </w:p>
+    <w:p>
+      <w:pPr>
+        <w:pStyle w:val="Heading2"/>
+        <w:rPr>
+          <w:rFonts w:eastAsiaTheme="minorEastAsia"/>
+        </w:rPr>
+      </w:pPr>
+      <w:r>
+        <w:rPr>
+          <w:rFonts w:eastAsiaTheme="minorEastAsia"/>
+        </w:rPr>
+        <w:t>Personal Fictitious Satellite</w:t>
+      </w:r>
+    </w:p>
+    <w:p>
+      <w:r>
+        <w:t xml:space="preserve">My satellite is located at the coordinates </w:t>
+      </w:r>
+    </w:p>
+    <w:p/>
+    <w:p>
+      <w:pPr>
+        <w:rPr>
+          <w:rFonts w:eastAsiaTheme="minorEastAsia"/>
+        </w:rPr>
+      </w:pPr>
+      <m:oMathPara>
+        <m:oMath>
+          <m:sSub>
+            <m:sSubPr>
+              <m:ctrlPr>
+                <w:rPr>
+                  <w:rFonts w:ascii="Cambria Math" w:hAnsi="Cambria Math"/>
+                  <w:i/>
+                </w:rPr>
+              </m:ctrlPr>
+            </m:sSubPr>
+            <m:e>
+              <m:r>
+                <w:rPr>
+                  <w:rFonts w:ascii="Cambria Math" w:hAnsi="Cambria Math"/>
+                </w:rPr>
+                <m:t>X</m:t>
+              </m:r>
+            </m:e>
+            <m:sub>
+              <m:r>
+                <w:rPr>
+                  <w:rFonts w:ascii="Cambria Math" w:hAnsi="Cambria Math"/>
+                </w:rPr>
+                <m:t>p</m:t>
+              </m:r>
+            </m:sub>
+          </m:sSub>
+          <m:r>
+            <w:rPr>
+              <w:rFonts w:ascii="Cambria Math" w:hAnsi="Cambria Math"/>
+            </w:rPr>
+            <m:t>,</m:t>
+          </m:r>
+          <m:sSub>
+            <m:sSubPr>
+              <m:ctrlPr>
+                <w:rPr>
+                  <w:rFonts w:ascii="Cambria Math" w:hAnsi="Cambria Math"/>
+                  <w:i/>
+                </w:rPr>
+              </m:ctrlPr>
+            </m:sSubPr>
+            <m:e>
+              <m:r>
+                <w:rPr>
+                  <w:rFonts w:ascii="Cambria Math" w:hAnsi="Cambria Math"/>
+                </w:rPr>
+                <m:t>Y</m:t>
+              </m:r>
+            </m:e>
+            <m:sub>
+              <m:r>
+                <w:rPr>
+                  <w:rFonts w:ascii="Cambria Math" w:hAnsi="Cambria Math"/>
+                </w:rPr>
+                <m:t>p</m:t>
+              </m:r>
+            </m:sub>
+          </m:sSub>
+          <m:r>
+            <w:rPr>
+              <w:rFonts w:ascii="Cambria Math" w:hAnsi="Cambria Math"/>
+            </w:rPr>
+            <m:t xml:space="preserve">= </m:t>
+          </m:r>
+          <m:r>
+            <w:rPr>
+              <w:rFonts w:ascii="Cambria Math" w:hAnsi="Cambria Math"/>
+            </w:rPr>
+            <m:t>4317364</m:t>
+          </m:r>
+          <m:r>
+            <w:rPr>
+              <w:rFonts w:ascii="Cambria Math" w:hAnsi="Cambria Math"/>
+            </w:rPr>
+            <m:t xml:space="preserve">m, </m:t>
+          </m:r>
+          <m:r>
+            <w:rPr>
+              <w:rFonts w:ascii="Cambria Math" w:hAnsi="Cambria Math"/>
+            </w:rPr>
+            <m:t>5461337</m:t>
+          </m:r>
+          <m:r>
+            <w:rPr>
+              <w:rFonts w:ascii="Cambria Math" w:hAnsi="Cambria Math"/>
+            </w:rPr>
+            <m:t>m</m:t>
+          </m:r>
+        </m:oMath>
+      </m:oMathPara>
+    </w:p>
+    <w:p>
+      <w:pPr>
+        <w:rPr>
+          <w:rFonts w:eastAsiaTheme="minorEastAsia"/>
+        </w:rPr>
+      </w:pPr>
+    </w:p>
+    <w:p>
+      <w:r>
+        <w:rPr>
+          <w:rFonts w:eastAsiaTheme="minorEastAsia"/>
+        </w:rPr>
+        <w:t>I again normalize this using the radi</w:t>
+      </w:r>
+      <w:r>
+        <w:rPr>
+          <w:rFonts w:eastAsiaTheme="minorEastAsia"/>
+        </w:rPr>
+        <w:t>us of the earth at the equator and compute the point directly below it on the earth</w:t>
+      </w:r>
+    </w:p>
+    <w:p/>
+    <w:p>
+      <w:pPr>
+        <w:pStyle w:val="TerminalInOut"/>
+        <w:rPr>
+          <w:sz w:val="18"/>
+          <w:szCs w:val="18"/>
+        </w:rPr>
+      </w:pPr>
+      <w:r>
+        <w:rPr>
+          <w:sz w:val="18"/>
+          <w:szCs w:val="18"/>
+        </w:rPr>
+        <w:t xml:space="preserve">         Name: Bhageria, Yadu</w:t>
+      </w:r>
+    </w:p>
+    <w:p>
+      <w:pPr>
+        <w:pStyle w:val="TerminalInOut"/>
+        <w:rPr>
+          <w:sz w:val="18"/>
+          <w:szCs w:val="18"/>
+        </w:rPr>
+      </w:pPr>
+      <w:r>
+        <w:rPr>
+          <w:sz w:val="18"/>
+          <w:szCs w:val="18"/>
+        </w:rPr>
+        <w:t xml:space="preserve">          CID: 00733164</w:t>
+      </w:r>
+    </w:p>
+    <w:p>
+      <w:pPr>
+        <w:pStyle w:val="TerminalInOut"/>
+        <w:rPr>
+          <w:sz w:val="18"/>
+          <w:szCs w:val="18"/>
+        </w:rPr>
+      </w:pPr>
+      <w:r>
+        <w:rPr>
+          <w:sz w:val="18"/>
+          <w:szCs w:val="18"/>
+        </w:rPr>
+        <w:t xml:space="preserve">  Course Code: M3SC</w:t>
+      </w:r>
+    </w:p>
+    <w:p>
+      <w:pPr>
+        <w:pStyle w:val="TerminalInOut"/>
+        <w:rPr>
+          <w:sz w:val="18"/>
+          <w:szCs w:val="18"/>
+        </w:rPr>
+      </w:pPr>
+      <w:r>
+        <w:rPr>
+          <w:sz w:val="18"/>
+          <w:szCs w:val="18"/>
+        </w:rPr>
+        <w:t>Email Address: yrb13@ic.ac.uk</w:t>
+      </w:r>
+    </w:p>
+    <w:p>
+      <w:pPr>
+        <w:pStyle w:val="TerminalInOut"/>
+        <w:rPr>
+          <w:sz w:val="18"/>
+          <w:szCs w:val="18"/>
+        </w:rPr>
+      </w:pPr>
+      <w:r>
+        <w:rPr>
+          <w:sz w:val="18"/>
+          <w:szCs w:val="18"/>
+        </w:rPr>
+        <w:t xml:space="preserve">         Time: 12:16:00 </w:t>
+      </w:r>
+    </w:p>
+    <w:p>
+      <w:pPr>
+        <w:pStyle w:val="TerminalInOut"/>
+        <w:rPr>
+          <w:sz w:val="18"/>
+          <w:szCs w:val="18"/>
+        </w:rPr>
+      </w:pPr>
+      <w:r>
+        <w:rPr>
+          <w:sz w:val="18"/>
+          <w:szCs w:val="18"/>
+        </w:rPr>
+        <w:t xml:space="preserve">         Date: </w:t>
+      </w:r>
+      <w:proofErr w:type="gramStart"/>
+      <w:r>
+        <w:rPr>
+          <w:sz w:val="18"/>
+          <w:szCs w:val="18"/>
+        </w:rPr>
+        <w:t>Mar  8</w:t>
+      </w:r>
+      <w:proofErr w:type="gramEnd"/>
+      <w:r>
+        <w:rPr>
+          <w:sz w:val="18"/>
+          <w:szCs w:val="18"/>
+        </w:rPr>
+        <w:t xml:space="preserve"> 2016 </w:t>
+      </w:r>
+    </w:p>
+    <w:p>
+      <w:pPr>
+        <w:pStyle w:val="TerminalInOut"/>
+        <w:rPr>
+          <w:sz w:val="18"/>
+          <w:szCs w:val="18"/>
+        </w:rPr>
+      </w:pPr>
+      <w:r>
+        <w:rPr>
+          <w:sz w:val="18"/>
+          <w:szCs w:val="18"/>
+        </w:rPr>
+        <w:t xml:space="preserve"> </w:t>
+      </w:r>
+    </w:p>
+    <w:p>
+      <w:pPr>
+        <w:pStyle w:val="TerminalInOut"/>
+        <w:rPr>
+          <w:sz w:val="18"/>
+          <w:szCs w:val="18"/>
+        </w:rPr>
+      </w:pPr>
+      <w:r>
+        <w:rPr>
+          <w:sz w:val="18"/>
+          <w:szCs w:val="18"/>
+        </w:rPr>
+        <w:t>Quartic Case: 2</w:t>
+      </w:r>
+    </w:p>
+    <w:p>
+      <w:pPr>
+        <w:pStyle w:val="TerminalInOut"/>
+        <w:rPr>
+          <w:sz w:val="18"/>
+          <w:szCs w:val="18"/>
+        </w:rPr>
+      </w:pPr>
+      <w:r>
+        <w:rPr>
+          <w:sz w:val="18"/>
+          <w:szCs w:val="18"/>
+        </w:rPr>
+        <w:t xml:space="preserve">       </w:t>
+      </w:r>
+      <w:proofErr w:type="gramStart"/>
+      <w:r>
+        <w:rPr>
+          <w:sz w:val="18"/>
+          <w:szCs w:val="18"/>
+        </w:rPr>
+        <w:t xml:space="preserve">b,   </w:t>
+      </w:r>
+      <w:proofErr w:type="gramEnd"/>
+      <w:r>
+        <w:rPr>
+          <w:sz w:val="18"/>
+          <w:szCs w:val="18"/>
+        </w:rPr>
+        <w:t xml:space="preserve">         t[1],          phi[1],            t[2],          phi[2],</w:t>
+      </w:r>
+    </w:p>
+    <w:p>
+      <w:pPr>
+        <w:pStyle w:val="TerminalInOut"/>
+        <w:rPr>
+          <w:sz w:val="18"/>
+          <w:szCs w:val="18"/>
+        </w:rPr>
+      </w:pPr>
+      <w:r>
+        <w:rPr>
+          <w:sz w:val="18"/>
+          <w:szCs w:val="18"/>
+        </w:rPr>
+        <w:t>0.996647,        0.485035,        0.903209,       -2.</w:t>
+      </w:r>
+      <w:proofErr w:type="gramStart"/>
+      <w:r>
+        <w:rPr>
+          <w:sz w:val="18"/>
+          <w:szCs w:val="18"/>
+        </w:rPr>
+        <w:t xml:space="preserve">077515,   </w:t>
+      </w:r>
+      <w:proofErr w:type="gramEnd"/>
+      <w:r>
+        <w:rPr>
+          <w:sz w:val="18"/>
+          <w:szCs w:val="18"/>
+        </w:rPr>
+        <w:t xml:space="preserve">    -2.244369,</w:t>
+      </w:r>
+    </w:p>
+    <w:p>
+      <w:pPr>
+        <w:pStyle w:val="TerminalInOut"/>
+        <w:rPr>
+          <w:sz w:val="18"/>
+          <w:szCs w:val="18"/>
+        </w:rPr>
+      </w:pPr>
+    </w:p>
+    <w:p>
+      <w:pPr>
+        <w:pStyle w:val="TerminalInOut"/>
+        <w:rPr>
+          <w:sz w:val="18"/>
+          <w:szCs w:val="18"/>
+        </w:rPr>
+      </w:pPr>
+      <w:r>
+        <w:rPr>
+          <w:sz w:val="18"/>
+          <w:szCs w:val="18"/>
+        </w:rPr>
+        <w:t>Coordinate directly below the Satellite (rescaled to actual size)</w:t>
+      </w:r>
+    </w:p>
+    <w:p>
+      <w:pPr>
+        <w:pStyle w:val="TerminalInOut"/>
+        <w:rPr>
+          <w:sz w:val="18"/>
+          <w:szCs w:val="18"/>
+        </w:rPr>
+      </w:pPr>
+      <w:r>
+        <w:rPr>
+          <w:sz w:val="18"/>
+          <w:szCs w:val="18"/>
+        </w:rPr>
+        <w:t>X =          3948662.694 m, Y =          4992067.588 m</w:t>
+      </w:r>
+    </w:p>
+    <w:p>
+      <w:pPr>
+        <w:pStyle w:val="TerminalInOut"/>
+        <w:rPr>
+          <w:sz w:val="18"/>
+          <w:szCs w:val="18"/>
+        </w:rPr>
+      </w:pPr>
+    </w:p>
+    <w:p>
+      <w:pPr>
+        <w:pStyle w:val="TerminalInOut"/>
+        <w:rPr>
+          <w:sz w:val="18"/>
+          <w:szCs w:val="18"/>
+        </w:rPr>
+      </w:pPr>
+      <w:r>
+        <w:rPr>
+          <w:sz w:val="18"/>
+          <w:szCs w:val="18"/>
+        </w:rPr>
+        <w:t>Angle to Equator =           51.8435566</w:t>
+      </w:r>
+    </w:p>
+    <w:p>
+      <w:pPr>
+        <w:pStyle w:val="TerminalInOut"/>
+        <w:rPr>
+          <w:rFonts w:eastAsiaTheme="minorEastAsia"/>
+          <w:sz w:val="18"/>
+          <w:szCs w:val="18"/>
+        </w:rPr>
+      </w:pPr>
+      <w:r>
+        <w:rPr>
+          <w:sz w:val="18"/>
+          <w:szCs w:val="18"/>
+        </w:rPr>
+        <w:t xml:space="preserve">Distance =        </w:t>
+      </w:r>
+      <w:r>
+        <w:rPr>
+          <w:sz w:val="18"/>
+          <w:szCs w:val="18"/>
+        </w:rPr>
+        <w:t xml:space="preserve">     </w:t>
+      </w:r>
+      <w:r>
+        <w:rPr>
+          <w:sz w:val="18"/>
+          <w:szCs w:val="18"/>
+        </w:rPr>
+        <w:t xml:space="preserve">  596786.7578</w:t>
+      </w:r>
+      <w:r>
+        <w:rPr>
+          <w:sz w:val="18"/>
+          <w:szCs w:val="18"/>
+        </w:rPr>
+        <w:t xml:space="preserve"> m</w:t>
+      </w:r>
+    </w:p>
+    <w:p>
+      <w:pPr>
+        <w:rPr>
+          <w:rFonts w:eastAsiaTheme="minorEastAsia"/>
+        </w:rPr>
+      </w:pPr>
+    </w:p>
+    <w:p>
+      <w:pPr>
+        <w:rPr>
+          <w:rFonts w:eastAsiaTheme="minorEastAsia"/>
+        </w:rPr>
+      </w:pPr>
+      <w:r>
+        <w:rPr>
+          <w:rFonts w:eastAsiaTheme="minorEastAsia"/>
+        </w:rPr>
+        <w:t xml:space="preserve">I get </w:t>
+      </w:r>
+    </w:p>
+    <w:p>
+      <w:pPr>
+        <w:rPr>
+          <w:rFonts w:eastAsiaTheme="minorEastAsia"/>
+        </w:rPr>
+      </w:pPr>
+    </w:p>
+    <w:p>
+      <w:pPr>
+        <w:rPr>
+          <w:rFonts w:eastAsiaTheme="minorEastAsia"/>
+          <w:sz w:val="22"/>
+          <w:szCs w:val="22"/>
+        </w:rPr>
+      </w:pPr>
+      <m:oMathPara>
+        <m:oMath>
+          <m:r>
+            <w:rPr>
+              <w:rFonts w:ascii="Cambria Math" w:eastAsiaTheme="minorEastAsia" w:hAnsi="Cambria Math"/>
+              <w:sz w:val="22"/>
+              <w:szCs w:val="22"/>
+            </w:rPr>
+            <m:t xml:space="preserve">distance= </m:t>
+          </m:r>
+          <m:r>
+            <m:rPr>
+              <m:sty m:val="p"/>
+            </m:rPr>
+            <w:rPr>
+              <w:rFonts w:ascii="Cambria Math" w:hAnsi="Cambria Math"/>
+              <w:sz w:val="22"/>
+              <w:szCs w:val="22"/>
+            </w:rPr>
+            <m:t>596786.7578 m</m:t>
+          </m:r>
+        </m:oMath>
+      </m:oMathPara>
+    </w:p>
+    <w:p>
+      <w:pPr>
+        <w:rPr>
+          <w:rFonts w:eastAsiaTheme="minorEastAsia"/>
+          <w:sz w:val="22"/>
+          <w:szCs w:val="22"/>
+        </w:rPr>
+      </w:pPr>
+      <m:oMathPara>
+        <m:oMath>
+          <m:r>
+            <w:rPr>
+              <w:rFonts w:ascii="Cambria Math" w:eastAsiaTheme="minorEastAsia" w:hAnsi="Cambria Math"/>
+              <w:sz w:val="22"/>
+              <w:szCs w:val="22"/>
+            </w:rPr>
+            <m:t>θ=</m:t>
+          </m:r>
+          <m:r>
+            <m:rPr>
+              <m:sty m:val="p"/>
+            </m:rPr>
+            <w:rPr>
+              <w:rFonts w:ascii="Cambria Math" w:hAnsi="Cambria Math"/>
+              <w:sz w:val="22"/>
+              <w:szCs w:val="22"/>
+            </w:rPr>
+            <m:t>51.8435566</m:t>
+          </m:r>
+          <m:r>
+            <m:rPr>
+              <m:sty m:val="p"/>
+            </m:rPr>
+            <w:rPr>
+              <w:rFonts w:ascii="Cambria Math" w:hAnsi="Cambria Math"/>
+              <w:sz w:val="22"/>
+              <w:szCs w:val="22"/>
+            </w:rPr>
+            <m:t>°</m:t>
+          </m:r>
+        </m:oMath>
+      </m:oMathPara>
     </w:p>
     <w:p>
       <w:pPr>
@@ -15296,13 +18330,6 @@
     </w:p>
     <w:p>
       <w:pPr>
-        <w:rPr>
-          <w:rFonts w:eastAsiaTheme="minorEastAsia"/>
-        </w:rPr>
-      </w:pPr>
-    </w:p>
-    <w:p>
-      <w:pPr>
         <w:pStyle w:val="Heading2"/>
         <w:rPr>
           <w:rFonts w:eastAsiaTheme="minorEastAsia"/>
@@ -15334,8 +18361,13 @@
       <w:pPr>
         <w:pStyle w:val="TerminalInOut"/>
       </w:pPr>
-      <w:r>
-        <w:t>gcc -o prog_3</w:t>
+      <w:proofErr w:type="spellStart"/>
+      <w:r>
+        <w:t>gcc</w:t>
+      </w:r>
+      <w:proofErr w:type="spellEnd"/>
+      <w:r>
+        <w:t xml:space="preserve"> -o prog_3</w:t>
       </w:r>
       <w:r>
         <w:t xml:space="preserve"> p</w:t>
@@ -15344,11 +18376,37 @@
         <w:t>rog_3</w:t>
       </w:r>
       <w:r>
-        <w:t>.c lin_root.c quad_roots.c rcubic_roots.c</w:t>
-      </w:r>
-      <w:r>
-        <w:t xml:space="preserve"> rquartic_roots.c</w:t>
-      </w:r>
+        <w:t xml:space="preserve">.c </w:t>
+      </w:r>
+      <w:proofErr w:type="spellStart"/>
+      <w:r>
+        <w:t>lin_root.c</w:t>
+      </w:r>
+      <w:proofErr w:type="spellEnd"/>
+      <w:r>
+        <w:t xml:space="preserve"> </w:t>
+      </w:r>
+      <w:proofErr w:type="spellStart"/>
+      <w:r>
+        <w:t>quad_roots.c</w:t>
+      </w:r>
+      <w:proofErr w:type="spellEnd"/>
+      <w:r>
+        <w:t xml:space="preserve"> </w:t>
+      </w:r>
+      <w:proofErr w:type="spellStart"/>
+      <w:r>
+        <w:t>rcubic_roots.c</w:t>
+      </w:r>
+      <w:proofErr w:type="spellEnd"/>
+      <w:r>
+        <w:t xml:space="preserve"> </w:t>
+      </w:r>
+      <w:proofErr w:type="spellStart"/>
+      <w:r>
+        <w:t>rquartic_roots.c</w:t>
+      </w:r>
+      <w:proofErr w:type="spellEnd"/>
     </w:p>
     <w:p>
       <w:r>
@@ -15359,23 +18417,70 @@
       <w:pPr>
         <w:pStyle w:val="TerminalInOut"/>
       </w:pPr>
-      <w:r>
-        <w:t>gcc -o prog_3b prog_3b.c lin_root.c quad_roots.c rcubic_roots.c rquartic_roots.c</w:t>
-      </w:r>
+      <w:proofErr w:type="spellStart"/>
+      <w:r>
+        <w:t>gcc</w:t>
+      </w:r>
+      <w:proofErr w:type="spellEnd"/>
+      <w:r>
+        <w:t xml:space="preserve"> -o prog_3b prog_3b.c </w:t>
+      </w:r>
+      <w:proofErr w:type="spellStart"/>
+      <w:r>
+        <w:t>lin_root.c</w:t>
+      </w:r>
+      <w:proofErr w:type="spellEnd"/>
+      <w:r>
+        <w:t xml:space="preserve"> </w:t>
+      </w:r>
+      <w:proofErr w:type="spellStart"/>
+      <w:r>
+        <w:t>quad_roots.c</w:t>
+      </w:r>
+      <w:proofErr w:type="spellEnd"/>
+      <w:r>
+        <w:t xml:space="preserve"> </w:t>
+      </w:r>
+      <w:proofErr w:type="spellStart"/>
+      <w:r>
+        <w:t>rcubic_roots.c</w:t>
+      </w:r>
+      <w:proofErr w:type="spellEnd"/>
+      <w:r>
+        <w:t xml:space="preserve"> </w:t>
+      </w:r>
+      <w:proofErr w:type="spellStart"/>
+      <w:r>
+        <w:t>rquartic_roots.c</w:t>
+      </w:r>
+      <w:proofErr w:type="spellEnd"/>
     </w:p>
     <w:p/>
     <w:p>
       <w:r>
         <w:t xml:space="preserve">The </w:t>
       </w:r>
-      <w:r>
-        <w:t>rquartic_roots.c is the same as for Question 2.</w:t>
+      <w:proofErr w:type="spellStart"/>
+      <w:r>
+        <w:t>rquartic_roots.c</w:t>
+      </w:r>
+      <w:proofErr w:type="spellEnd"/>
+      <w:r>
+        <w:t xml:space="preserve"> is the same as for Question 2.</w:t>
       </w:r>
       <w:r>
         <w:t xml:space="preserve"> Find prog_3.c </w:t>
       </w:r>
       <w:r>
-        <w:t>and prog_3b.c in the appendix along with some Matlab code for producing the plots.</w:t>
+        <w:t xml:space="preserve">and prog_3b.c in the appendix along with some </w:t>
+      </w:r>
+      <w:proofErr w:type="spellStart"/>
+      <w:r>
+        <w:t>Matlab</w:t>
+      </w:r>
+      <w:proofErr w:type="spellEnd"/>
+      <w:r>
+        <w:t xml:space="preserve"> code for producing the plots.</w:t>
       </w:r>
     </w:p>
     <w:p>
@@ -15594,7 +18699,15 @@
         <w:t xml:space="preserve">method but instead on the explicit equation. </w:t>
       </w:r>
       <w:r>
-        <w:t xml:space="preserve">That is we choose a starting value for </w:t>
+        <w:t xml:space="preserve">That </w:t>
+      </w:r>
+      <w:proofErr w:type="gramStart"/>
+      <w:r>
+        <w:t>is</w:t>
+      </w:r>
+      <w:proofErr w:type="gramEnd"/>
+      <w:r>
+        <w:t xml:space="preserve"> we choose a starting value for </w:t>
       </w:r>
     </w:p>
     <w:p>
@@ -16705,14 +19818,25 @@
                 <w:szCs w:val="18"/>
               </w:rPr>
             </w:pPr>
-            <w:r>
-              <w:rPr>
-                <w:rFonts w:ascii="Calibri" w:eastAsia="Times New Roman" w:hAnsi="Calibri"/>
-                <w:color w:val="000000"/>
-                <w:sz w:val="18"/>
-                <w:szCs w:val="18"/>
-              </w:rPr>
-              <w:t>Im(z1)</w:t>
+            <w:proofErr w:type="spellStart"/>
+            <w:r>
+              <w:rPr>
+                <w:rFonts w:ascii="Calibri" w:eastAsia="Times New Roman" w:hAnsi="Calibri"/>
+                <w:color w:val="000000"/>
+                <w:sz w:val="18"/>
+                <w:szCs w:val="18"/>
+              </w:rPr>
+              <w:t>Im</w:t>
+            </w:r>
+            <w:proofErr w:type="spellEnd"/>
+            <w:r>
+              <w:rPr>
+                <w:rFonts w:ascii="Calibri" w:eastAsia="Times New Roman" w:hAnsi="Calibri"/>
+                <w:color w:val="000000"/>
+                <w:sz w:val="18"/>
+                <w:szCs w:val="18"/>
+              </w:rPr>
+              <w:t>(z1)</w:t>
             </w:r>
           </w:p>
         </w:tc>
@@ -16761,14 +19885,25 @@
                 <w:szCs w:val="18"/>
               </w:rPr>
             </w:pPr>
-            <w:r>
-              <w:rPr>
-                <w:rFonts w:ascii="Calibri" w:eastAsia="Times New Roman" w:hAnsi="Calibri"/>
-                <w:color w:val="000000"/>
-                <w:sz w:val="18"/>
-                <w:szCs w:val="18"/>
-              </w:rPr>
-              <w:t>Im(z2)</w:t>
+            <w:proofErr w:type="spellStart"/>
+            <w:r>
+              <w:rPr>
+                <w:rFonts w:ascii="Calibri" w:eastAsia="Times New Roman" w:hAnsi="Calibri"/>
+                <w:color w:val="000000"/>
+                <w:sz w:val="18"/>
+                <w:szCs w:val="18"/>
+              </w:rPr>
+              <w:t>Im</w:t>
+            </w:r>
+            <w:proofErr w:type="spellEnd"/>
+            <w:r>
+              <w:rPr>
+                <w:rFonts w:ascii="Calibri" w:eastAsia="Times New Roman" w:hAnsi="Calibri"/>
+                <w:color w:val="000000"/>
+                <w:sz w:val="18"/>
+                <w:szCs w:val="18"/>
+              </w:rPr>
+              <w:t>(z2)</w:t>
             </w:r>
           </w:p>
         </w:tc>
@@ -16817,14 +19952,25 @@
                 <w:szCs w:val="18"/>
               </w:rPr>
             </w:pPr>
-            <w:r>
-              <w:rPr>
-                <w:rFonts w:ascii="Calibri" w:eastAsia="Times New Roman" w:hAnsi="Calibri"/>
-                <w:color w:val="000000"/>
-                <w:sz w:val="18"/>
-                <w:szCs w:val="18"/>
-              </w:rPr>
-              <w:t>Im(z2)</w:t>
+            <w:proofErr w:type="spellStart"/>
+            <w:r>
+              <w:rPr>
+                <w:rFonts w:ascii="Calibri" w:eastAsia="Times New Roman" w:hAnsi="Calibri"/>
+                <w:color w:val="000000"/>
+                <w:sz w:val="18"/>
+                <w:szCs w:val="18"/>
+              </w:rPr>
+              <w:t>Im</w:t>
+            </w:r>
+            <w:proofErr w:type="spellEnd"/>
+            <w:r>
+              <w:rPr>
+                <w:rFonts w:ascii="Calibri" w:eastAsia="Times New Roman" w:hAnsi="Calibri"/>
+                <w:color w:val="000000"/>
+                <w:sz w:val="18"/>
+                <w:szCs w:val="18"/>
+              </w:rPr>
+              <w:t>(z2)</w:t>
             </w:r>
           </w:p>
         </w:tc>
@@ -37871,7 +41017,23 @@
     <w:p/>
     <w:p>
       <w:r>
-        <w:t>The files are below in order lin_root.c, quad_roots.c, and prog_1.c</w:t>
+        <w:t xml:space="preserve">The files are below in order </w:t>
+      </w:r>
+      <w:proofErr w:type="spellStart"/>
+      <w:r>
+        <w:t>lin_root.c</w:t>
+      </w:r>
+      <w:proofErr w:type="spellEnd"/>
+      <w:r>
+        <w:t xml:space="preserve">, </w:t>
+      </w:r>
+      <w:proofErr w:type="spellStart"/>
+      <w:r>
+        <w:t>quad_roots.c</w:t>
+      </w:r>
+      <w:proofErr w:type="spellEnd"/>
+      <w:r>
+        <w:t>, and prog_1.c</w:t>
       </w:r>
     </w:p>
     <w:p/>
@@ -37880,9 +41042,11 @@
         <w:pStyle w:val="Heading3"/>
       </w:pPr>
       <w:bookmarkStart w:id="29" w:name="_Toc445167170"/>
+      <w:proofErr w:type="spellStart"/>
       <w:r>
         <w:t>lin_root.c</w:t>
       </w:r>
+      <w:proofErr w:type="spellEnd"/>
       <w:r>
         <w:t xml:space="preserve"> – THIS IS THE VERSION I WANT TESTED</w:t>
       </w:r>
@@ -37891,8 +41055,8 @@
     <w:p/>
     <w:p/>
     <w:sectPr>
-      <w:headerReference w:type="default" r:id="rId10"/>
-      <w:footerReference w:type="default" r:id="rId11"/>
+      <w:headerReference w:type="default" r:id="rId11"/>
+      <w:footerReference w:type="default" r:id="rId12"/>
       <w:pgSz w:w="11900" w:h="16840"/>
       <w:pgMar w:top="1440" w:right="1440" w:bottom="1440" w:left="1440" w:header="708" w:footer="708" w:gutter="0"/>
       <w:cols w:space="708"/>
@@ -37960,7 +41124,7 @@
         <w:noProof/>
         <w:color w:val="5B9BD5" w:themeColor="accent1"/>
       </w:rPr>
-      <w:t>8</w:t>
+      <w:t>12</w:t>
     </w:r>
     <w:r>
       <w:rPr>
@@ -37997,7 +41161,7 @@
         <w:noProof/>
         <w:color w:val="5B9BD5" w:themeColor="accent1"/>
       </w:rPr>
-      <w:t>14</w:t>
+      <w:t>17</w:t>
     </w:r>
     <w:r>
       <w:rPr>
@@ -38097,7 +41261,7 @@
       <w:r>
         <w:t xml:space="preserve"> </w:t>
       </w:r>
-      <w:hyperlink r:id="rId2" w:history="1">
+      <w:hyperlink r:id="rId2" w:anchor="Solving_a_quartic_equation" w:history="1">
         <w:r>
           <w:rPr>
             <w:rStyle w:val="Hyperlink"/>
@@ -39317,6 +42481,7 @@
   </w:compat>
   <w:rsids>
     <w:rsidRoot w:val="00DE2B51"/>
+    <w:rsid w:val="005158DF"/>
     <w:rsid w:val="00DE2B51"/>
   </w:rsids>
   <m:mathPr>
@@ -39771,7 +42936,7 @@
     <w:basedOn w:val="DefaultParagraphFont"/>
     <w:uiPriority w:val="99"/>
     <w:semiHidden/>
-    <w:rsid w:val="00DE2B51"/>
+    <w:rsid w:val="005158DF"/>
     <w:rPr>
       <w:color w:val="808080"/>
     </w:rPr>
@@ -40053,7 +43218,7 @@
 </file>
 
 <file path=customXml/itemProps1.xml><?xml version="1.0" encoding="utf-8"?>
-<ds:datastoreItem xmlns:ds="http://schemas.openxmlformats.org/officeDocument/2006/customXml" ds:itemID="{23B519BD-A906-214B-B42F-BBA6E06BA2B2}">
+<ds:datastoreItem xmlns:ds="http://schemas.openxmlformats.org/officeDocument/2006/customXml" ds:itemID="{8943A8D4-66F7-4D43-BA45-8E0D26B322C7}">
   <ds:schemaRefs>
     <ds:schemaRef ds:uri="http://schemas.openxmlformats.org/officeDocument/2006/bibliography"/>
   </ds:schemaRefs>

</xml_diff>